<commit_message>
add updated resume and edited index.html
</commit_message>
<xml_diff>
--- a/browny-v1.0/assets/download/Christopher_Tran_Resume.docx
+++ b/browny-v1.0/assets/download/Christopher_Tran_Resume.docx
@@ -19,6 +19,7 @@
           <w:szCs w:val="40"/>
         </w:rPr>
       </w:pPr>
+      <w:bookmarkStart w:id="0" w:name="_GoBack"/>
       <w:r>
         <w:rPr>
           <w:rFonts w:cstheme="minorHAnsi"/>
@@ -122,55 +123,24 @@
         </w:sectPr>
       </w:pPr>
       <w:r>
-        <w:rPr>
-          <w:rFonts w:cstheme="minorHAnsi"/>
-          <w:noProof/>
-        </w:rPr>
-        <w:drawing>
-          <wp:inline distT="0" distB="0" distL="0" distR="0" wp14:anchorId="3D537E19" wp14:editId="12D2A450">
-            <wp:extent cx="139700" cy="139700"/>
-            <wp:effectExtent l="0" t="0" r="0" b="0"/>
-            <wp:docPr id="1" name="Graphic 1"/>
-            <wp:cNvGraphicFramePr>
-              <a:graphicFrameLocks xmlns:a="http://schemas.openxmlformats.org/drawingml/2006/main" noChangeAspect="1"/>
-            </wp:cNvGraphicFramePr>
-            <a:graphic xmlns:a="http://schemas.openxmlformats.org/drawingml/2006/main">
-              <a:graphicData uri="http://schemas.openxmlformats.org/drawingml/2006/picture">
-                <pic:pic xmlns:pic="http://schemas.openxmlformats.org/drawingml/2006/picture">
-                  <pic:nvPicPr>
-                    <pic:cNvPr id="1" name="gmail_pic.svg"/>
-                    <pic:cNvPicPr/>
-                  </pic:nvPicPr>
-                  <pic:blipFill>
-                    <a:blip r:embed="rId8" cstate="print">
-                      <a:extLst>
-                        <a:ext uri="{28A0092B-C50C-407E-A947-70E740481C1C}">
-                          <a14:useLocalDpi xmlns:a14="http://schemas.microsoft.com/office/drawing/2010/main" val="0"/>
-                        </a:ext>
-                        <a:ext uri="{96DAC541-7B7A-43D3-8B79-37D633B846F1}">
-                          <asvg:svgBlip xmlns:asvg="http://schemas.microsoft.com/office/drawing/2016/SVG/main" r:embed="rId9"/>
-                        </a:ext>
-                      </a:extLst>
-                    </a:blip>
-                    <a:stretch>
-                      <a:fillRect/>
-                    </a:stretch>
-                  </pic:blipFill>
-                  <pic:spPr>
-                    <a:xfrm>
-                      <a:off x="0" y="0"/>
-                      <a:ext cx="145675" cy="145675"/>
-                    </a:xfrm>
-                    <a:prstGeom prst="rect">
-                      <a:avLst/>
-                    </a:prstGeom>
-                  </pic:spPr>
-                </pic:pic>
-              </a:graphicData>
-            </a:graphic>
-          </wp:inline>
-        </w:drawing>
-      </w:r>
+        <w:pict w14:anchorId="1CCFAA7C">
+          <v:shape id="Graphic 1" o:spid="_x0000_i1034" type="#_x0000_t75" style="width:11pt;height:11pt;visibility:visible" o:gfxdata="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">
+            <v:imagedata r:id="rId8" o:title=""/>
+          </v:shape>
+        </w:pict>
+      </w:r>
+      <w:r>
+        <w:t xml:space="preserve"> </w:t>
+      </w:r>
+      <w:hyperlink r:id="rId9" w:history="1">
+        <w:r>
+          <w:rPr>
+            <w:rStyle w:val="Hyperlink"/>
+            <w:rFonts w:cstheme="minorHAnsi"/>
+          </w:rPr>
+          <w:t>ctran301@gmail.com</w:t>
+        </w:r>
+      </w:hyperlink>
       <w:r>
         <w:rPr>
           <w:rStyle w:val="Hyperlink"/>
@@ -184,25 +154,8 @@
         <w:rPr>
           <w:rStyle w:val="Hyperlink"/>
           <w:rFonts w:cstheme="minorHAnsi"/>
-          <w:color w:val="auto"/>
-          <w:u w:val="none"/>
-        </w:rPr>
-        <w:t>ctran301@gmail.com</w:t>
-      </w:r>
-      <w:r>
-        <w:rPr>
-          <w:rStyle w:val="Hyperlink"/>
-          <w:rFonts w:cstheme="minorHAnsi"/>
-          <w:color w:val="auto"/>
-          <w:u w:val="none"/>
-        </w:rPr>
-        <w:t xml:space="preserve"> </w:t>
-      </w:r>
-      <w:r>
-        <w:rPr>
-          <w:rStyle w:val="Hyperlink"/>
-          <w:rFonts w:cstheme="minorHAnsi"/>
-          <w:b/>
+          <w:b/>
+          <w:bCs/>
           <w:color w:val="auto"/>
           <w:u w:val="none"/>
         </w:rPr>
@@ -392,27 +345,34 @@
           <w:rFonts w:cstheme="minorHAnsi"/>
           <w:i/>
         </w:rPr>
-        <w:t>Data Analyst</w:t>
+        <w:t xml:space="preserve">Data Analyst </w:t>
       </w:r>
       <w:r>
         <w:rPr>
           <w:rFonts w:cstheme="minorHAnsi"/>
           <w:i/>
         </w:rPr>
-        <w:t xml:space="preserve"> who</w:t>
+        <w:t>trained in various programming language</w:t>
       </w:r>
       <w:r>
         <w:rPr>
           <w:rFonts w:cstheme="minorHAnsi"/>
           <w:i/>
         </w:rPr>
-        <w:t xml:space="preserve"> in various programming language and database </w:t>
+        <w:t xml:space="preserve">s, business tools, and </w:t>
       </w:r>
       <w:r>
         <w:rPr>
           <w:rFonts w:cstheme="minorHAnsi"/>
           <w:i/>
         </w:rPr>
+        <w:t xml:space="preserve">database </w:t>
+      </w:r>
+      <w:r>
+        <w:rPr>
+          <w:rFonts w:cstheme="minorHAnsi"/>
+          <w:i/>
+        </w:rPr>
         <w:t>software</w:t>
       </w:r>
       <w:r>
@@ -435,109 +395,6 @@
           <w:i/>
         </w:rPr>
         <w:t xml:space="preserve"> </w:t>
-      </w:r>
-    </w:p>
-    <w:p>
-      <w:pPr>
-        <w:spacing w:line="240" w:lineRule="auto"/>
-        <w:jc w:val="center"/>
-        <w:rPr>
-          <w:rFonts w:cstheme="minorHAnsi"/>
-          <w:b/>
-        </w:rPr>
-      </w:pPr>
-      <w:r>
-        <w:rPr>
-          <w:rFonts w:cstheme="minorHAnsi"/>
-          <w:b/>
-        </w:rPr>
-        <w:t>Project Coordinator</w:t>
-      </w:r>
-      <w:r>
-        <w:rPr>
-          <w:rFonts w:cstheme="minorHAnsi"/>
-          <w:b/>
-        </w:rPr>
-        <w:t xml:space="preserve"> (2018 Team of the Quarter)</w:t>
-      </w:r>
-      <w:r>
-        <w:rPr>
-          <w:rFonts w:cstheme="minorHAnsi"/>
-          <w:b/>
-        </w:rPr>
-        <w:t xml:space="preserve"> </w:t>
-      </w:r>
-      <w:r>
-        <w:rPr>
-          <w:rFonts w:cstheme="minorHAnsi"/>
-          <w:i/>
-        </w:rPr>
-        <w:t xml:space="preserve">at </w:t>
-      </w:r>
-      <w:r>
-        <w:rPr>
-          <w:rFonts w:cstheme="minorHAnsi"/>
-          <w:i/>
-        </w:rPr>
-        <w:t>OST Global Inc supporting PEO-STRI-</w:t>
-      </w:r>
-      <w:r>
-        <w:rPr>
-          <w:rFonts w:cstheme="minorHAnsi"/>
-          <w:i/>
-        </w:rPr>
-        <w:t>G4/G5</w:t>
-      </w:r>
-    </w:p>
-    <w:p>
-      <w:pPr>
-        <w:spacing w:line="240" w:lineRule="auto"/>
-        <w:jc w:val="center"/>
-        <w:rPr>
-          <w:rFonts w:cstheme="minorHAnsi"/>
-        </w:rPr>
-      </w:pPr>
-      <w:r>
-        <w:rPr>
-          <w:rFonts w:cstheme="minorHAnsi"/>
-          <w:b/>
-        </w:rPr>
-        <w:t>Platoon Leader</w:t>
-      </w:r>
-      <w:r>
-        <w:rPr>
-          <w:rFonts w:cstheme="minorHAnsi"/>
-        </w:rPr>
-        <w:t xml:space="preserve"> </w:t>
-      </w:r>
-      <w:r>
-        <w:rPr>
-          <w:rFonts w:cstheme="minorHAnsi"/>
-          <w:i/>
-        </w:rPr>
-        <w:t xml:space="preserve">at H Co FSC, </w:t>
-      </w:r>
-      <w:r>
-        <w:rPr>
-          <w:rFonts w:cstheme="minorHAnsi"/>
-          <w:i/>
-        </w:rPr>
-        <w:t>53</w:t>
-      </w:r>
-      <w:r>
-        <w:rPr>
-          <w:rFonts w:cstheme="minorHAnsi"/>
-          <w:i/>
-          <w:vertAlign w:val="superscript"/>
-        </w:rPr>
-        <w:t>rd</w:t>
-      </w:r>
-      <w:r>
-        <w:rPr>
-          <w:rFonts w:cstheme="minorHAnsi"/>
-          <w:i/>
-        </w:rPr>
-        <w:t xml:space="preserve"> BSB</w:t>
       </w:r>
     </w:p>
     <w:p>
@@ -678,7 +535,43 @@
           <w:iCs/>
           <w:color w:val="000000" w:themeColor="text1"/>
         </w:rPr>
-        <w:t>Programming languages</w:t>
+        <w:t>Programming</w:t>
+      </w:r>
+      <w:r>
+        <w:rPr>
+          <w:rFonts w:cstheme="minorHAnsi"/>
+          <w:b/>
+          <w:iCs/>
+          <w:color w:val="000000" w:themeColor="text1"/>
+        </w:rPr>
+        <w:t>/Web Development</w:t>
+      </w:r>
+      <w:r>
+        <w:rPr>
+          <w:rFonts w:cstheme="minorHAnsi"/>
+          <w:b/>
+          <w:iCs/>
+          <w:color w:val="000000" w:themeColor="text1"/>
+        </w:rPr>
+        <w:t xml:space="preserve"> </w:t>
+      </w:r>
+      <w:r>
+        <w:rPr>
+          <w:rFonts w:cstheme="minorHAnsi"/>
+          <w:b/>
+          <w:iCs/>
+          <w:color w:val="000000" w:themeColor="text1"/>
+        </w:rPr>
+        <w:t>L</w:t>
+      </w:r>
+      <w:r>
+        <w:rPr>
+          <w:rFonts w:cstheme="minorHAnsi"/>
+          <w:b/>
+          <w:iCs/>
+          <w:color w:val="000000" w:themeColor="text1"/>
+        </w:rPr>
+        <w:t>anguages</w:t>
       </w:r>
     </w:p>
     <w:p>
@@ -699,26 +592,33 @@
         <w:rPr>
           <w:rFonts w:cstheme="minorHAnsi"/>
           <w:iCs/>
+          <w:color w:val="000000"/>
+        </w:rPr>
+        <w:t>Python</w:t>
+      </w:r>
+      <w:r>
+        <w:rPr>
+          <w:rFonts w:cstheme="minorHAnsi"/>
+          <w:iCs/>
+          <w:color w:val="000000"/>
+        </w:rPr>
+        <w:t>, SAS</w:t>
+      </w:r>
+    </w:p>
+    <w:p>
+      <w:pPr>
+        <w:pStyle w:val="ListParagraph"/>
+        <w:numPr>
+          <w:ilvl w:val="1"/>
+          <w:numId w:val="8"/>
+        </w:numPr>
+        <w:spacing w:line="240" w:lineRule="auto"/>
+        <w:rPr>
+          <w:rFonts w:cstheme="minorHAnsi"/>
+          <w:iCs/>
           <w:color w:val="000000" w:themeColor="text1"/>
         </w:rPr>
-        <w:t xml:space="preserve">VBA Scripting, </w:t>
-      </w:r>
-      <w:r>
-        <w:rPr>
-          <w:rFonts w:cstheme="minorHAnsi"/>
-          <w:iCs/>
-          <w:color w:val="000000"/>
-        </w:rPr>
-        <w:t>Python</w:t>
-      </w:r>
-      <w:r>
-        <w:rPr>
-          <w:rFonts w:cstheme="minorHAnsi"/>
-          <w:iCs/>
-          <w:color w:val="000000"/>
-        </w:rPr>
-        <w:t xml:space="preserve">, </w:t>
-      </w:r>
+      </w:pPr>
       <w:r>
         <w:rPr>
           <w:rFonts w:cstheme="minorHAnsi"/>
@@ -737,14 +637,6 @@
         <w:t>Javascript</w:t>
       </w:r>
       <w:proofErr w:type="spellEnd"/>
-      <w:r>
-        <w:rPr>
-          <w:rFonts w:cstheme="minorHAnsi"/>
-          <w:iCs/>
-          <w:color w:val="000000"/>
-        </w:rPr>
-        <w:t>, SQL</w:t>
-      </w:r>
     </w:p>
     <w:p>
       <w:pPr>
@@ -768,7 +660,25 @@
           <w:iCs/>
           <w:color w:val="000000" w:themeColor="text1"/>
         </w:rPr>
-        <w:t>Databases/Software</w:t>
+        <w:t>Databases/</w:t>
+      </w:r>
+      <w:r>
+        <w:rPr>
+          <w:rFonts w:cstheme="minorHAnsi"/>
+          <w:b/>
+          <w:iCs/>
+          <w:color w:val="000000" w:themeColor="text1"/>
+        </w:rPr>
+        <w:t xml:space="preserve">Business Intelligence </w:t>
+      </w:r>
+      <w:r>
+        <w:rPr>
+          <w:rFonts w:cstheme="minorHAnsi"/>
+          <w:b/>
+          <w:iCs/>
+          <w:color w:val="000000" w:themeColor="text1"/>
+        </w:rPr>
+        <w:t>Software</w:t>
       </w:r>
     </w:p>
     <w:p>
@@ -791,7 +701,7 @@
           <w:iCs/>
           <w:color w:val="000000" w:themeColor="text1"/>
         </w:rPr>
-        <w:t>Microsoft Excel, Excel Macros</w:t>
+        <w:t>JSON, CSV, API Data sources, Flask</w:t>
       </w:r>
     </w:p>
     <w:p>
@@ -812,17 +722,25 @@
         <w:rPr>
           <w:rFonts w:cstheme="minorHAnsi"/>
           <w:iCs/>
-          <w:color w:val="000000" w:themeColor="text1"/>
-        </w:rPr>
-        <w:t>JSON, CSV, API Data sources</w:t>
-      </w:r>
-      <w:r>
-        <w:rPr>
-          <w:rFonts w:cstheme="minorHAnsi"/>
-          <w:iCs/>
-          <w:color w:val="000000" w:themeColor="text1"/>
-        </w:rPr>
-        <w:t>, Flask</w:t>
+          <w:color w:val="000000"/>
+        </w:rPr>
+        <w:t xml:space="preserve">SQL, </w:t>
+      </w:r>
+      <w:r>
+        <w:rPr>
+          <w:rFonts w:cstheme="minorHAnsi"/>
+          <w:iCs/>
+          <w:color w:val="000000"/>
+        </w:rPr>
+        <w:t>PostgreSQL</w:t>
+      </w:r>
+      <w:r>
+        <w:rPr>
+          <w:rFonts w:cstheme="minorHAnsi"/>
+          <w:iCs/>
+          <w:color w:val="000000"/>
+        </w:rPr>
+        <w:t>, SQL Alchemy, Web Scraping, MongoDB</w:t>
       </w:r>
     </w:p>
     <w:p>
@@ -839,47 +757,100 @@
           <w:color w:val="000000" w:themeColor="text1"/>
         </w:rPr>
       </w:pPr>
+      <w:r>
+        <w:rPr>
+          <w:rFonts w:cstheme="minorHAnsi"/>
+          <w:iCs/>
+          <w:color w:val="000000" w:themeColor="text1"/>
+        </w:rPr>
+        <w:t xml:space="preserve">Tableau, </w:t>
+      </w:r>
       <w:proofErr w:type="spellStart"/>
       <w:r>
         <w:rPr>
           <w:rFonts w:cstheme="minorHAnsi"/>
           <w:iCs/>
-          <w:color w:val="000000"/>
-        </w:rPr>
-        <w:t>mySQL</w:t>
+          <w:color w:val="000000" w:themeColor="text1"/>
+        </w:rPr>
+        <w:t>Plotly</w:t>
       </w:r>
       <w:proofErr w:type="spellEnd"/>
       <w:r>
         <w:rPr>
           <w:rFonts w:cstheme="minorHAnsi"/>
           <w:iCs/>
-          <w:color w:val="000000"/>
-        </w:rPr>
-        <w:t xml:space="preserve">, </w:t>
-      </w:r>
-      <w:r>
-        <w:rPr>
-          <w:rFonts w:cstheme="minorHAnsi"/>
-          <w:iCs/>
-          <w:color w:val="000000"/>
-        </w:rPr>
-        <w:t xml:space="preserve">SQLite, </w:t>
-      </w:r>
-      <w:r>
-        <w:rPr>
-          <w:rFonts w:cstheme="minorHAnsi"/>
-          <w:iCs/>
-          <w:color w:val="000000"/>
-        </w:rPr>
-        <w:t>SQL Alchemy, Web Scraping</w:t>
-      </w:r>
-      <w:r>
-        <w:rPr>
-          <w:rFonts w:cstheme="minorHAnsi"/>
-          <w:iCs/>
-          <w:color w:val="000000"/>
-        </w:rPr>
-        <w:t>, MongoDB</w:t>
+          <w:color w:val="000000" w:themeColor="text1"/>
+        </w:rPr>
+        <w:t>, D3</w:t>
+      </w:r>
+      <w:r>
+        <w:rPr>
+          <w:rFonts w:cstheme="minorHAnsi"/>
+          <w:iCs/>
+          <w:color w:val="000000" w:themeColor="text1"/>
+        </w:rPr>
+        <w:t xml:space="preserve"> </w:t>
+      </w:r>
+      <w:r>
+        <w:rPr>
+          <w:rFonts w:cstheme="minorHAnsi"/>
+          <w:iCs/>
+          <w:color w:val="000000" w:themeColor="text1"/>
+        </w:rPr>
+        <w:t>.</w:t>
+      </w:r>
+      <w:proofErr w:type="spellStart"/>
+      <w:r>
+        <w:rPr>
+          <w:rFonts w:cstheme="minorHAnsi"/>
+          <w:iCs/>
+          <w:color w:val="000000" w:themeColor="text1"/>
+        </w:rPr>
+        <w:t>js</w:t>
+      </w:r>
+      <w:proofErr w:type="spellEnd"/>
+      <w:r>
+        <w:rPr>
+          <w:rFonts w:cstheme="minorHAnsi"/>
+          <w:iCs/>
+          <w:color w:val="000000" w:themeColor="text1"/>
+        </w:rPr>
+        <w:t xml:space="preserve">, Leaflet, Geo-Mapping </w:t>
+      </w:r>
+      <w:proofErr w:type="spellStart"/>
+      <w:r>
+        <w:rPr>
+          <w:rFonts w:cstheme="minorHAnsi"/>
+          <w:iCs/>
+          <w:color w:val="000000" w:themeColor="text1"/>
+        </w:rPr>
+        <w:t>GeoJSON</w:t>
+      </w:r>
+      <w:proofErr w:type="spellEnd"/>
+    </w:p>
+    <w:p>
+      <w:pPr>
+        <w:pStyle w:val="ListParagraph"/>
+        <w:numPr>
+          <w:ilvl w:val="0"/>
+          <w:numId w:val="8"/>
+        </w:numPr>
+        <w:spacing w:line="240" w:lineRule="auto"/>
+        <w:rPr>
+          <w:rFonts w:cstheme="minorHAnsi"/>
+          <w:iCs/>
+          <w:color w:val="000000" w:themeColor="text1"/>
+        </w:rPr>
+      </w:pPr>
+      <w:r>
+        <w:rPr>
+          <w:rFonts w:cstheme="minorHAnsi"/>
+          <w:b/>
+          <w:bCs/>
+          <w:iCs/>
+          <w:color w:val="000000" w:themeColor="text1"/>
+        </w:rPr>
+        <w:t>Network Analysis</w:t>
       </w:r>
     </w:p>
     <w:p>
@@ -896,145 +867,16 @@
           <w:color w:val="000000" w:themeColor="text1"/>
         </w:rPr>
       </w:pPr>
+      <w:proofErr w:type="spellStart"/>
       <w:r>
         <w:rPr>
           <w:rFonts w:cstheme="minorHAnsi"/>
           <w:iCs/>
           <w:color w:val="000000" w:themeColor="text1"/>
         </w:rPr>
-        <w:t xml:space="preserve">Tableau, </w:t>
-      </w:r>
-      <w:proofErr w:type="spellStart"/>
-      <w:r>
-        <w:rPr>
-          <w:rFonts w:cstheme="minorHAnsi"/>
-          <w:iCs/>
-          <w:color w:val="000000" w:themeColor="text1"/>
-        </w:rPr>
-        <w:t>Plotly</w:t>
+        <w:t>Gephi</w:t>
       </w:r>
       <w:proofErr w:type="spellEnd"/>
-      <w:r>
-        <w:rPr>
-          <w:rFonts w:cstheme="minorHAnsi"/>
-          <w:iCs/>
-          <w:color w:val="000000" w:themeColor="text1"/>
-        </w:rPr>
-        <w:t>, D3</w:t>
-      </w:r>
-      <w:r>
-        <w:rPr>
-          <w:rFonts w:cstheme="minorHAnsi"/>
-          <w:iCs/>
-          <w:color w:val="000000" w:themeColor="text1"/>
-        </w:rPr>
-        <w:t xml:space="preserve"> </w:t>
-      </w:r>
-      <w:r>
-        <w:rPr>
-          <w:rFonts w:cstheme="minorHAnsi"/>
-          <w:iCs/>
-          <w:color w:val="000000" w:themeColor="text1"/>
-        </w:rPr>
-        <w:t>.</w:t>
-      </w:r>
-      <w:proofErr w:type="spellStart"/>
-      <w:r>
-        <w:rPr>
-          <w:rFonts w:cstheme="minorHAnsi"/>
-          <w:iCs/>
-          <w:color w:val="000000" w:themeColor="text1"/>
-        </w:rPr>
-        <w:t>js</w:t>
-      </w:r>
-      <w:proofErr w:type="spellEnd"/>
-      <w:r>
-        <w:rPr>
-          <w:rFonts w:cstheme="minorHAnsi"/>
-          <w:iCs/>
-          <w:color w:val="000000" w:themeColor="text1"/>
-        </w:rPr>
-        <w:t xml:space="preserve">, Leaflet, Geo-Mapping </w:t>
-      </w:r>
-      <w:proofErr w:type="spellStart"/>
-      <w:r>
-        <w:rPr>
-          <w:rFonts w:cstheme="minorHAnsi"/>
-          <w:iCs/>
-          <w:color w:val="000000" w:themeColor="text1"/>
-        </w:rPr>
-        <w:t>GeoJSON</w:t>
-      </w:r>
-      <w:proofErr w:type="spellEnd"/>
-    </w:p>
-    <w:p>
-      <w:pPr>
-        <w:pStyle w:val="ListParagraph"/>
-        <w:numPr>
-          <w:ilvl w:val="1"/>
-          <w:numId w:val="8"/>
-        </w:numPr>
-        <w:spacing w:line="240" w:lineRule="auto"/>
-        <w:rPr>
-          <w:rFonts w:cstheme="minorHAnsi"/>
-          <w:iCs/>
-          <w:color w:val="000000" w:themeColor="text1"/>
-        </w:rPr>
-      </w:pPr>
-      <w:proofErr w:type="spellStart"/>
-      <w:r>
-        <w:rPr>
-          <w:rFonts w:cstheme="minorHAnsi"/>
-          <w:iCs/>
-          <w:color w:val="000000" w:themeColor="text1"/>
-        </w:rPr>
-        <w:t>Gitbash</w:t>
-      </w:r>
-      <w:proofErr w:type="spellEnd"/>
-      <w:r>
-        <w:rPr>
-          <w:rFonts w:cstheme="minorHAnsi"/>
-          <w:iCs/>
-          <w:color w:val="000000" w:themeColor="text1"/>
-        </w:rPr>
-        <w:t xml:space="preserve">, </w:t>
-      </w:r>
-      <w:proofErr w:type="spellStart"/>
-      <w:r>
-        <w:rPr>
-          <w:rFonts w:cstheme="minorHAnsi"/>
-          <w:iCs/>
-          <w:color w:val="000000" w:themeColor="text1"/>
-        </w:rPr>
-        <w:t>Github</w:t>
-      </w:r>
-      <w:proofErr w:type="spellEnd"/>
-      <w:r>
-        <w:rPr>
-          <w:rFonts w:cstheme="minorHAnsi"/>
-          <w:iCs/>
-          <w:color w:val="000000" w:themeColor="text1"/>
-        </w:rPr>
-        <w:t>, Visual Studio Code (</w:t>
-      </w:r>
-      <w:proofErr w:type="spellStart"/>
-      <w:r>
-        <w:rPr>
-          <w:rFonts w:cstheme="minorHAnsi"/>
-          <w:iCs/>
-          <w:color w:val="000000" w:themeColor="text1"/>
-        </w:rPr>
-        <w:t>VSCode</w:t>
-      </w:r>
-      <w:proofErr w:type="spellEnd"/>
-      <w:r>
-        <w:rPr>
-          <w:rFonts w:cstheme="minorHAnsi"/>
-          <w:iCs/>
-          <w:color w:val="000000" w:themeColor="text1"/>
-        </w:rPr>
-        <w:t>)</w:t>
-      </w:r>
     </w:p>
     <w:p>
       <w:pPr>
@@ -1047,107 +889,35 @@
         <w:rPr>
           <w:rFonts w:cstheme="minorHAnsi"/>
           <w:iCs/>
-          <w:color w:val="000000"/>
-        </w:rPr>
-      </w:pPr>
-      <w:r>
-        <w:rPr>
-          <w:rFonts w:cstheme="minorHAnsi"/>
-          <w:b/>
-          <w:iCs/>
-          <w:color w:val="000000"/>
-        </w:rPr>
-        <w:t>Machine Learning, Big Data</w:t>
-      </w:r>
-    </w:p>
-    <w:p>
-      <w:pPr>
-        <w:pStyle w:val="ListParagraph"/>
-        <w:numPr>
-          <w:ilvl w:val="1"/>
-          <w:numId w:val="8"/>
-        </w:numPr>
-        <w:spacing w:line="240" w:lineRule="auto"/>
-        <w:rPr>
-          <w:rFonts w:cstheme="minorHAnsi"/>
-          <w:iCs/>
-          <w:color w:val="000000"/>
-        </w:rPr>
-      </w:pPr>
-      <w:r>
-        <w:rPr>
-          <w:rFonts w:cstheme="minorHAnsi"/>
-          <w:iCs/>
-          <w:color w:val="000000"/>
-        </w:rPr>
-        <w:t xml:space="preserve">Spark, Hadoop, </w:t>
-      </w:r>
-      <w:proofErr w:type="spellStart"/>
-      <w:r>
-        <w:rPr>
-          <w:rFonts w:cstheme="minorHAnsi"/>
-          <w:iCs/>
-          <w:color w:val="000000"/>
-        </w:rPr>
-        <w:t>Keras</w:t>
-      </w:r>
-      <w:proofErr w:type="spellEnd"/>
-      <w:r>
-        <w:rPr>
-          <w:rFonts w:cstheme="minorHAnsi"/>
-          <w:iCs/>
-          <w:color w:val="000000"/>
-        </w:rPr>
-        <w:t xml:space="preserve">, </w:t>
-      </w:r>
-      <w:proofErr w:type="spellStart"/>
-      <w:r>
-        <w:rPr>
-          <w:rFonts w:cstheme="minorHAnsi"/>
-          <w:iCs/>
-          <w:color w:val="000000"/>
-        </w:rPr>
-        <w:t>sklearn</w:t>
-      </w:r>
-      <w:proofErr w:type="spellEnd"/>
-    </w:p>
-    <w:p>
-      <w:pPr>
-        <w:pStyle w:val="ListParagraph"/>
-        <w:numPr>
-          <w:ilvl w:val="1"/>
-          <w:numId w:val="8"/>
-        </w:numPr>
-        <w:spacing w:line="240" w:lineRule="auto"/>
-        <w:rPr>
-          <w:rFonts w:cstheme="minorHAnsi"/>
-          <w:iCs/>
-          <w:color w:val="000000"/>
-        </w:rPr>
-      </w:pPr>
-      <w:r>
-        <w:rPr>
-          <w:rFonts w:cstheme="minorHAnsi"/>
-          <w:iCs/>
-          <w:color w:val="000000"/>
-        </w:rPr>
-        <w:t>Deep Learning</w:t>
-      </w:r>
-      <w:r>
-        <w:rPr>
-          <w:rFonts w:cstheme="minorHAnsi"/>
-          <w:iCs/>
-          <w:color w:val="000000"/>
-        </w:rPr>
-        <w:t xml:space="preserve">, Quantifying Regression and Linear </w:t>
-      </w:r>
-      <w:r>
-        <w:rPr>
-          <w:rFonts w:cstheme="minorHAnsi"/>
-          <w:iCs/>
-          <w:color w:val="000000"/>
-        </w:rPr>
-        <w:t xml:space="preserve">Regression </w:t>
+          <w:color w:val="000000" w:themeColor="text1"/>
+        </w:rPr>
+      </w:pPr>
+      <w:r>
+        <w:rPr>
+          <w:rFonts w:cstheme="minorHAnsi"/>
+          <w:b/>
+          <w:iCs/>
+          <w:color w:val="000000" w:themeColor="text1"/>
+        </w:rPr>
+        <w:t>ETL (</w:t>
+      </w:r>
+      <w:r>
+        <w:rPr>
+          <w:rFonts w:cstheme="minorHAnsi"/>
+          <w:b/>
+          <w:iCs/>
+          <w:color w:val="000000" w:themeColor="text1"/>
+        </w:rPr>
+        <w:t>Extract, Transform and Load</w:t>
+      </w:r>
+      <w:r>
+        <w:rPr>
+          <w:rFonts w:cstheme="minorHAnsi"/>
+          <w:b/>
+          <w:iCs/>
+          <w:color w:val="000000" w:themeColor="text1"/>
+        </w:rPr>
+        <w:t>) Process</w:t>
       </w:r>
     </w:p>
     <w:p>
@@ -1160,36 +930,62 @@
         <w:spacing w:line="240" w:lineRule="auto"/>
         <w:rPr>
           <w:rFonts w:cstheme="minorHAnsi"/>
-          <w:iCs/>
-          <w:color w:val="000000" w:themeColor="text1"/>
-        </w:rPr>
-      </w:pPr>
-      <w:r>
-        <w:rPr>
-          <w:rFonts w:cstheme="minorHAnsi"/>
-          <w:b/>
-          <w:iCs/>
-          <w:color w:val="000000" w:themeColor="text1"/>
-        </w:rPr>
-        <w:t>ETL (</w:t>
-      </w:r>
-      <w:r>
-        <w:rPr>
-          <w:rFonts w:cstheme="minorHAnsi"/>
-          <w:b/>
-          <w:iCs/>
-          <w:color w:val="000000" w:themeColor="text1"/>
-        </w:rPr>
-        <w:t>Extract, Transform and Load</w:t>
-      </w:r>
-      <w:r>
-        <w:rPr>
-          <w:rFonts w:cstheme="minorHAnsi"/>
-          <w:b/>
-          <w:iCs/>
-          <w:color w:val="000000" w:themeColor="text1"/>
-        </w:rPr>
-        <w:t>) Process</w:t>
+          <w:b/>
+          <w:iCs/>
+          <w:color w:val="000000"/>
+        </w:rPr>
+      </w:pPr>
+      <w:r>
+        <w:rPr>
+          <w:rFonts w:cstheme="minorHAnsi"/>
+          <w:b/>
+          <w:iCs/>
+          <w:color w:val="000000"/>
+        </w:rPr>
+        <w:t>Bilingual</w:t>
+      </w:r>
+      <w:r>
+        <w:rPr>
+          <w:rFonts w:cstheme="minorHAnsi"/>
+          <w:b/>
+        </w:rPr>
+        <w:t xml:space="preserve"> (</w:t>
+      </w:r>
+      <w:r>
+        <w:rPr>
+          <w:rFonts w:cstheme="minorHAnsi"/>
+          <w:b/>
+          <w:iCs/>
+          <w:color w:val="000000"/>
+        </w:rPr>
+        <w:t xml:space="preserve">English &amp; </w:t>
+      </w:r>
+      <w:r>
+        <w:rPr>
+          <w:rFonts w:cstheme="minorHAnsi"/>
+          <w:b/>
+          <w:iCs/>
+          <w:color w:val="000000"/>
+        </w:rPr>
+        <w:t>Vietnamese</w:t>
+      </w:r>
+      <w:r>
+        <w:rPr>
+          <w:rFonts w:cstheme="minorHAnsi"/>
+          <w:b/>
+          <w:iCs/>
+          <w:color w:val="000000"/>
+        </w:rPr>
+        <w:t>, Some Spanish</w:t>
+      </w:r>
+      <w:r>
+        <w:rPr>
+          <w:rFonts w:cstheme="minorHAnsi"/>
+          <w:b/>
+          <w:iCs/>
+          <w:color w:val="000000"/>
+        </w:rPr>
+        <w:t>)</w:t>
       </w:r>
     </w:p>
     <w:p>
@@ -1214,102 +1010,7 @@
           <w:iCs/>
           <w:color w:val="000000"/>
         </w:rPr>
-        <w:t xml:space="preserve">Fluent in </w:t>
-      </w:r>
-      <w:r>
-        <w:rPr>
-          <w:rFonts w:cstheme="minorHAnsi"/>
-          <w:b/>
-          <w:iCs/>
-          <w:color w:val="000000"/>
-        </w:rPr>
-        <w:t xml:space="preserve">English &amp; </w:t>
-      </w:r>
-      <w:r>
-        <w:rPr>
-          <w:rFonts w:cstheme="minorHAnsi"/>
-          <w:b/>
-          <w:iCs/>
-          <w:color w:val="000000"/>
-        </w:rPr>
-        <w:t>Vietnamese</w:t>
-      </w:r>
-    </w:p>
-    <w:p>
-      <w:pPr>
-        <w:pStyle w:val="ListParagraph"/>
-        <w:numPr>
-          <w:ilvl w:val="0"/>
-          <w:numId w:val="8"/>
-        </w:numPr>
-        <w:spacing w:line="240" w:lineRule="auto"/>
-        <w:rPr>
-          <w:rFonts w:cstheme="minorHAnsi"/>
-          <w:b/>
-          <w:iCs/>
-          <w:color w:val="000000"/>
-        </w:rPr>
-      </w:pPr>
-      <w:r>
-        <w:rPr>
-          <w:rFonts w:cstheme="minorHAnsi"/>
-          <w:b/>
-          <w:iCs/>
-          <w:color w:val="000000"/>
-        </w:rPr>
-        <w:t>Experienced in creating and writing operation orders, technical requirements, business requirements, storyboards and dashboards</w:t>
-      </w:r>
-    </w:p>
-    <w:p>
-      <w:pPr>
-        <w:pStyle w:val="ListParagraph"/>
-        <w:numPr>
-          <w:ilvl w:val="0"/>
-          <w:numId w:val="8"/>
-        </w:numPr>
-        <w:spacing w:line="240" w:lineRule="auto"/>
-        <w:rPr>
-          <w:rFonts w:cstheme="minorHAnsi"/>
-          <w:b/>
-          <w:iCs/>
-          <w:color w:val="000000"/>
-        </w:rPr>
-      </w:pPr>
-      <w:r>
-        <w:rPr>
-          <w:rFonts w:cstheme="minorHAnsi"/>
-          <w:b/>
-          <w:iCs/>
-          <w:color w:val="000000"/>
-        </w:rPr>
-        <w:t>Experienced in troubleshooting</w:t>
-      </w:r>
-      <w:r>
-        <w:rPr>
-          <w:rFonts w:cstheme="minorHAnsi"/>
-          <w:b/>
-          <w:iCs/>
-          <w:color w:val="000000"/>
-        </w:rPr>
-        <w:t>,</w:t>
-      </w:r>
-      <w:r>
-        <w:rPr>
-          <w:rFonts w:cstheme="minorHAnsi"/>
-          <w:b/>
-          <w:iCs/>
-          <w:color w:val="000000"/>
-        </w:rPr>
-        <w:t xml:space="preserve"> supporting projects</w:t>
-      </w:r>
-      <w:r>
-        <w:rPr>
-          <w:rFonts w:cstheme="minorHAnsi"/>
-          <w:b/>
-          <w:iCs/>
-          <w:color w:val="000000"/>
-        </w:rPr>
-        <w:t>, working toward the project manager’s endstate</w:t>
+        <w:t>Property Accountability Management</w:t>
       </w:r>
       <w:r>
         <w:rPr>
@@ -1451,7 +1152,117 @@
           <w:iCs/>
           <w:color w:val="000000"/>
         </w:rPr>
-        <w:t>Combination projects:</w:t>
+        <w:t>“</w:t>
+      </w:r>
+      <w:r>
+        <w:rPr>
+          <w:rFonts w:cstheme="minorHAnsi"/>
+          <w:i/>
+          <w:iCs/>
+          <w:color w:val="000000"/>
+        </w:rPr>
+        <w:t>College Bowl Center</w:t>
+      </w:r>
+      <w:r>
+        <w:rPr>
+          <w:rFonts w:cstheme="minorHAnsi"/>
+          <w:iCs/>
+          <w:color w:val="000000"/>
+        </w:rPr>
+        <w:t>” (</w:t>
+      </w:r>
+      <w:r>
+        <w:rPr>
+          <w:rFonts w:cstheme="minorHAnsi"/>
+          <w:i/>
+          <w:iCs/>
+          <w:color w:val="000000"/>
+        </w:rPr>
+        <w:t>ETL</w:t>
+      </w:r>
+      <w:r>
+        <w:rPr>
+          <w:rFonts w:cstheme="minorHAnsi"/>
+          <w:i/>
+          <w:iCs/>
+          <w:color w:val="000000"/>
+        </w:rPr>
+        <w:t>,</w:t>
+      </w:r>
+      <w:r>
+        <w:rPr>
+          <w:rFonts w:cstheme="minorHAnsi"/>
+          <w:i/>
+          <w:iCs/>
+          <w:color w:val="000000"/>
+        </w:rPr>
+        <w:t xml:space="preserve"> </w:t>
+      </w:r>
+      <w:r>
+        <w:rPr>
+          <w:rFonts w:cstheme="minorHAnsi"/>
+          <w:i/>
+          <w:iCs/>
+          <w:color w:val="000000"/>
+        </w:rPr>
+        <w:t xml:space="preserve">Python, SQL, </w:t>
+      </w:r>
+      <w:proofErr w:type="spellStart"/>
+      <w:r>
+        <w:rPr>
+          <w:rFonts w:cstheme="minorHAnsi"/>
+          <w:i/>
+          <w:iCs/>
+          <w:color w:val="000000"/>
+        </w:rPr>
+        <w:t>SQLAlchemy</w:t>
+      </w:r>
+      <w:proofErr w:type="spellEnd"/>
+      <w:r>
+        <w:rPr>
+          <w:rFonts w:cstheme="minorHAnsi"/>
+          <w:i/>
+          <w:iCs/>
+          <w:color w:val="000000"/>
+        </w:rPr>
+        <w:t xml:space="preserve">, </w:t>
+      </w:r>
+      <w:proofErr w:type="spellStart"/>
+      <w:r>
+        <w:rPr>
+          <w:rFonts w:cstheme="minorHAnsi"/>
+          <w:i/>
+          <w:iCs/>
+          <w:color w:val="000000"/>
+        </w:rPr>
+        <w:t>Jupyter</w:t>
+      </w:r>
+      <w:proofErr w:type="spellEnd"/>
+      <w:r>
+        <w:rPr>
+          <w:rFonts w:cstheme="minorHAnsi"/>
+          <w:i/>
+          <w:iCs/>
+          <w:color w:val="000000"/>
+        </w:rPr>
+        <w:t xml:space="preserve"> Notebook</w:t>
+      </w:r>
+      <w:r>
+        <w:rPr>
+          <w:rFonts w:cstheme="minorHAnsi"/>
+          <w:i/>
+          <w:iCs/>
+          <w:color w:val="000000"/>
+        </w:rPr>
+        <w:t>, HTML, CSS</w:t>
+      </w:r>
+      <w:r>
+        <w:rPr>
+          <w:rFonts w:cstheme="minorHAnsi"/>
+          <w:iCs/>
+          <w:color w:val="000000"/>
+        </w:rPr>
+        <w:t>)</w:t>
       </w:r>
     </w:p>
     <w:p>
@@ -1467,60 +1278,56 @@
           <w:b/>
           <w:iCs/>
           <w:color w:val="000000"/>
-        </w:rPr>
-      </w:pPr>
-      <w:r>
-        <w:rPr>
-          <w:rFonts w:cstheme="minorHAnsi"/>
-          <w:iCs/>
-          <w:color w:val="000000"/>
-        </w:rPr>
-        <w:t>“</w:t>
-      </w:r>
-      <w:r>
-        <w:rPr>
-          <w:rFonts w:cstheme="minorHAnsi"/>
-          <w:i/>
-          <w:iCs/>
-          <w:color w:val="000000"/>
-        </w:rPr>
-        <w:t>Unlocking the Starbucks Location Strategy</w:t>
-      </w:r>
-      <w:r>
-        <w:rPr>
-          <w:rFonts w:cstheme="minorHAnsi"/>
-          <w:iCs/>
-          <w:color w:val="000000"/>
-        </w:rPr>
-        <w:t>” (</w:t>
-      </w:r>
-      <w:proofErr w:type="spellStart"/>
-      <w:r>
-        <w:rPr>
-          <w:rFonts w:cstheme="minorHAnsi"/>
-          <w:i/>
-          <w:iCs/>
-          <w:color w:val="000000"/>
-        </w:rPr>
-        <w:t>Jupyter</w:t>
-      </w:r>
-      <w:proofErr w:type="spellEnd"/>
-      <w:r>
-        <w:rPr>
-          <w:rFonts w:cstheme="minorHAnsi"/>
-          <w:i/>
-          <w:iCs/>
-          <w:color w:val="000000"/>
-        </w:rPr>
-        <w:t xml:space="preserve"> Notebook, Pandas, Python and Matplotlib</w:t>
-      </w:r>
-      <w:r>
-        <w:rPr>
-          <w:rFonts w:cstheme="minorHAnsi"/>
-          <w:iCs/>
-          <w:color w:val="000000"/>
-        </w:rPr>
-        <w:t>)</w:t>
+          <w:u w:val="single"/>
+        </w:rPr>
+      </w:pPr>
+      <w:r>
+        <w:rPr>
+          <w:rFonts w:cstheme="minorHAnsi"/>
+          <w:iCs/>
+          <w:color w:val="000000"/>
+        </w:rPr>
+        <w:t xml:space="preserve">Helped to develop a webpage </w:t>
+      </w:r>
+      <w:r>
+        <w:rPr>
+          <w:rFonts w:cstheme="minorHAnsi"/>
+          <w:iCs/>
+          <w:color w:val="000000"/>
+        </w:rPr>
+        <w:t xml:space="preserve">that joined two separate data tables </w:t>
+      </w:r>
+      <w:r>
+        <w:rPr>
+          <w:rFonts w:cstheme="minorHAnsi"/>
+          <w:iCs/>
+          <w:color w:val="000000"/>
+        </w:rPr>
+        <w:t>and enable</w:t>
+      </w:r>
+      <w:r>
+        <w:rPr>
+          <w:rFonts w:cstheme="minorHAnsi"/>
+          <w:iCs/>
+          <w:color w:val="000000"/>
+        </w:rPr>
+        <w:t>d</w:t>
+      </w:r>
+      <w:r>
+        <w:rPr>
+          <w:rFonts w:cstheme="minorHAnsi"/>
+          <w:iCs/>
+          <w:color w:val="000000"/>
+        </w:rPr>
+        <w:t xml:space="preserve"> users to search for College Bowl Games</w:t>
+      </w:r>
+      <w:r>
+        <w:rPr>
+          <w:rFonts w:cstheme="minorHAnsi"/>
+          <w:iCs/>
+          <w:color w:val="000000"/>
+        </w:rPr>
+        <w:t xml:space="preserve"> and all the players that attended using Flask and SQL</w:t>
       </w:r>
     </w:p>
     <w:p>
@@ -1533,271 +1340,12 @@
         <w:spacing w:before="100" w:beforeAutospacing="1" w:line="240" w:lineRule="auto"/>
         <w:rPr>
           <w:rFonts w:cstheme="minorHAnsi"/>
-          <w:b/>
           <w:iCs/>
           <w:color w:val="000000"/>
           <w:u w:val="single"/>
         </w:rPr>
       </w:pPr>
-      <w:r>
-        <w:rPr>
-          <w:rFonts w:cstheme="minorHAnsi"/>
-          <w:iCs/>
-          <w:color w:val="000000"/>
-        </w:rPr>
-        <w:t>Analyzed, cleaned and visualized Starbucks and US Census APIs to determine the best new location for a Starbucks in the Greater Orlando Area</w:t>
-      </w:r>
-    </w:p>
-    <w:p>
-      <w:pPr>
-        <w:pStyle w:val="ListParagraph"/>
-        <w:numPr>
-          <w:ilvl w:val="4"/>
-          <w:numId w:val="8"/>
-        </w:numPr>
-        <w:spacing w:before="100" w:beforeAutospacing="1" w:line="240" w:lineRule="auto"/>
-        <w:rPr>
-          <w:rFonts w:cstheme="minorHAnsi"/>
-          <w:iCs/>
-          <w:color w:val="000000"/>
-          <w:u w:val="single"/>
-        </w:rPr>
-      </w:pPr>
       <w:hyperlink r:id="rId14" w:history="1">
-        <w:r>
-          <w:rPr>
-            <w:rStyle w:val="Hyperlink"/>
-            <w:rFonts w:cstheme="minorHAnsi"/>
-            <w:iCs/>
-          </w:rPr>
-          <w:t>https://github.com/ctran301/Unlocking-the-Starbucks-Location-Strategy/</w:t>
-        </w:r>
-      </w:hyperlink>
-      <w:r>
-        <w:rPr>
-          <w:rFonts w:cstheme="minorHAnsi"/>
-          <w:iCs/>
-          <w:color w:val="000000"/>
-          <w:u w:val="single"/>
-        </w:rPr>
-        <w:t xml:space="preserve"> </w:t>
-      </w:r>
-    </w:p>
-    <w:p>
-      <w:pPr>
-        <w:pStyle w:val="ListParagraph"/>
-        <w:numPr>
-          <w:ilvl w:val="2"/>
-          <w:numId w:val="8"/>
-        </w:numPr>
-        <w:spacing w:before="100" w:beforeAutospacing="1" w:line="240" w:lineRule="auto"/>
-        <w:rPr>
-          <w:rFonts w:cstheme="minorHAnsi"/>
-          <w:b/>
-          <w:iCs/>
-          <w:color w:val="000000"/>
-        </w:rPr>
-      </w:pPr>
-      <w:r>
-        <w:rPr>
-          <w:rFonts w:cstheme="minorHAnsi"/>
-          <w:iCs/>
-          <w:color w:val="000000"/>
-        </w:rPr>
-        <w:t xml:space="preserve"> “</w:t>
-      </w:r>
-      <w:r>
-        <w:rPr>
-          <w:rFonts w:cstheme="minorHAnsi"/>
-          <w:i/>
-          <w:iCs/>
-          <w:color w:val="000000"/>
-        </w:rPr>
-        <w:t>College Bowl Center</w:t>
-      </w:r>
-      <w:r>
-        <w:rPr>
-          <w:rFonts w:cstheme="minorHAnsi"/>
-          <w:iCs/>
-          <w:color w:val="000000"/>
-        </w:rPr>
-        <w:t>” (</w:t>
-      </w:r>
-      <w:r>
-        <w:rPr>
-          <w:rFonts w:cstheme="minorHAnsi"/>
-          <w:i/>
-          <w:iCs/>
-          <w:color w:val="000000"/>
-        </w:rPr>
-        <w:t>ETL</w:t>
-      </w:r>
-      <w:r>
-        <w:rPr>
-          <w:rFonts w:cstheme="minorHAnsi"/>
-          <w:i/>
-          <w:iCs/>
-          <w:color w:val="000000"/>
-        </w:rPr>
-        <w:t>,</w:t>
-      </w:r>
-      <w:r>
-        <w:rPr>
-          <w:rFonts w:cstheme="minorHAnsi"/>
-          <w:i/>
-          <w:iCs/>
-          <w:color w:val="000000"/>
-        </w:rPr>
-        <w:t xml:space="preserve"> </w:t>
-      </w:r>
-      <w:r>
-        <w:rPr>
-          <w:rFonts w:cstheme="minorHAnsi"/>
-          <w:i/>
-          <w:iCs/>
-          <w:color w:val="000000"/>
-        </w:rPr>
-        <w:t xml:space="preserve">Python, SQL, </w:t>
-      </w:r>
-      <w:proofErr w:type="spellStart"/>
-      <w:r>
-        <w:rPr>
-          <w:rFonts w:cstheme="minorHAnsi"/>
-          <w:i/>
-          <w:iCs/>
-          <w:color w:val="000000"/>
-        </w:rPr>
-        <w:t>SQLAlchemy</w:t>
-      </w:r>
-      <w:proofErr w:type="spellEnd"/>
-      <w:r>
-        <w:rPr>
-          <w:rFonts w:cstheme="minorHAnsi"/>
-          <w:i/>
-          <w:iCs/>
-          <w:color w:val="000000"/>
-        </w:rPr>
-        <w:t xml:space="preserve">, </w:t>
-      </w:r>
-      <w:proofErr w:type="spellStart"/>
-      <w:r>
-        <w:rPr>
-          <w:rFonts w:cstheme="minorHAnsi"/>
-          <w:i/>
-          <w:iCs/>
-          <w:color w:val="000000"/>
-        </w:rPr>
-        <w:t>Jupyter</w:t>
-      </w:r>
-      <w:proofErr w:type="spellEnd"/>
-      <w:r>
-        <w:rPr>
-          <w:rFonts w:cstheme="minorHAnsi"/>
-          <w:i/>
-          <w:iCs/>
-          <w:color w:val="000000"/>
-        </w:rPr>
-        <w:t xml:space="preserve"> Notebook</w:t>
-      </w:r>
-      <w:r>
-        <w:rPr>
-          <w:rFonts w:cstheme="minorHAnsi"/>
-          <w:i/>
-          <w:iCs/>
-          <w:color w:val="000000"/>
-        </w:rPr>
-        <w:t>, HTML, CSS</w:t>
-      </w:r>
-      <w:r>
-        <w:rPr>
-          <w:rFonts w:cstheme="minorHAnsi"/>
-          <w:iCs/>
-          <w:color w:val="000000"/>
-        </w:rPr>
-        <w:t>)</w:t>
-      </w:r>
-    </w:p>
-    <w:p>
-      <w:pPr>
-        <w:pStyle w:val="ListParagraph"/>
-        <w:numPr>
-          <w:ilvl w:val="3"/>
-          <w:numId w:val="8"/>
-        </w:numPr>
-        <w:spacing w:before="100" w:beforeAutospacing="1" w:line="240" w:lineRule="auto"/>
-        <w:rPr>
-          <w:rFonts w:cstheme="minorHAnsi"/>
-          <w:b/>
-          <w:iCs/>
-          <w:color w:val="000000"/>
-          <w:u w:val="single"/>
-        </w:rPr>
-      </w:pPr>
-      <w:r>
-        <w:rPr>
-          <w:rFonts w:cstheme="minorHAnsi"/>
-          <w:iCs/>
-          <w:color w:val="000000"/>
-        </w:rPr>
-        <w:t xml:space="preserve">Helped to develop a webpage </w:t>
-      </w:r>
-      <w:r>
-        <w:rPr>
-          <w:rFonts w:cstheme="minorHAnsi"/>
-          <w:iCs/>
-          <w:color w:val="000000"/>
-        </w:rPr>
-        <w:t xml:space="preserve">that joined two separate data tables </w:t>
-      </w:r>
-      <w:r>
-        <w:rPr>
-          <w:rFonts w:cstheme="minorHAnsi"/>
-          <w:iCs/>
-          <w:color w:val="000000"/>
-        </w:rPr>
-        <w:t>and enable</w:t>
-      </w:r>
-      <w:r>
-        <w:rPr>
-          <w:rFonts w:cstheme="minorHAnsi"/>
-          <w:iCs/>
-          <w:color w:val="000000"/>
-        </w:rPr>
-        <w:t>d</w:t>
-      </w:r>
-      <w:r>
-        <w:rPr>
-          <w:rFonts w:cstheme="minorHAnsi"/>
-          <w:iCs/>
-          <w:color w:val="000000"/>
-        </w:rPr>
-        <w:t xml:space="preserve"> users to search for College Bowl Games</w:t>
-      </w:r>
-      <w:r>
-        <w:rPr>
-          <w:rFonts w:cstheme="minorHAnsi"/>
-          <w:iCs/>
-          <w:color w:val="000000"/>
-        </w:rPr>
-        <w:t xml:space="preserve"> and all the players that attended using Flask and SQL</w:t>
-      </w:r>
-    </w:p>
-    <w:p>
-      <w:pPr>
-        <w:pStyle w:val="ListParagraph"/>
-        <w:numPr>
-          <w:ilvl w:val="4"/>
-          <w:numId w:val="8"/>
-        </w:numPr>
-        <w:spacing w:before="100" w:beforeAutospacing="1" w:line="240" w:lineRule="auto"/>
-        <w:rPr>
-          <w:rFonts w:cstheme="minorHAnsi"/>
-          <w:iCs/>
-          <w:color w:val="000000"/>
-          <w:u w:val="single"/>
-        </w:rPr>
-      </w:pPr>
-      <w:hyperlink r:id="rId15" w:history="1">
         <w:r>
           <w:rPr>
             <w:rStyle w:val="Hyperlink"/>
@@ -1821,6 +1369,59 @@
       <w:pPr>
         <w:pStyle w:val="ListParagraph"/>
         <w:numPr>
+          <w:ilvl w:val="1"/>
+          <w:numId w:val="8"/>
+        </w:numPr>
+        <w:spacing w:before="100" w:beforeAutospacing="1" w:line="240" w:lineRule="auto"/>
+        <w:rPr>
+          <w:rFonts w:cstheme="minorHAnsi"/>
+          <w:iCs/>
+          <w:color w:val="000000"/>
+        </w:rPr>
+      </w:pPr>
+      <w:r>
+        <w:rPr>
+          <w:rFonts w:cstheme="minorHAnsi"/>
+          <w:i/>
+          <w:iCs/>
+          <w:color w:val="000000"/>
+        </w:rPr>
+        <w:t>“Familiar Faces”</w:t>
+      </w:r>
+      <w:r>
+        <w:rPr>
+          <w:rFonts w:cstheme="minorHAnsi"/>
+          <w:i/>
+          <w:iCs/>
+          <w:color w:val="000000"/>
+        </w:rPr>
+        <w:t xml:space="preserve"> (Machine learning, SQL, Flask, Python, HTML, </w:t>
+      </w:r>
+      <w:proofErr w:type="spellStart"/>
+      <w:r>
+        <w:rPr>
+          <w:rFonts w:cstheme="minorHAnsi"/>
+          <w:i/>
+          <w:iCs/>
+          <w:color w:val="000000"/>
+        </w:rPr>
+        <w:t>Javascript</w:t>
+      </w:r>
+      <w:proofErr w:type="spellEnd"/>
+      <w:r>
+        <w:rPr>
+          <w:rFonts w:cstheme="minorHAnsi"/>
+          <w:i/>
+          <w:iCs/>
+          <w:color w:val="000000"/>
+        </w:rPr>
+        <w:t>, CSS)</w:t>
+      </w:r>
+    </w:p>
+    <w:p>
+      <w:pPr>
+        <w:pStyle w:val="ListParagraph"/>
+        <w:numPr>
           <w:ilvl w:val="2"/>
           <w:numId w:val="8"/>
         </w:numPr>
@@ -1834,12 +1435,63 @@
       <w:r>
         <w:rPr>
           <w:rFonts w:cstheme="minorHAnsi"/>
+          <w:iCs/>
+          <w:color w:val="000000"/>
+        </w:rPr>
+        <w:t>U</w:t>
+      </w:r>
+      <w:r>
+        <w:rPr>
+          <w:rFonts w:cstheme="minorHAnsi"/>
+          <w:iCs/>
+          <w:color w:val="000000"/>
+        </w:rPr>
+        <w:t xml:space="preserve">ses </w:t>
+      </w:r>
+      <w:proofErr w:type="spellStart"/>
+      <w:r>
+        <w:rPr>
+          <w:rFonts w:cstheme="minorHAnsi"/>
           <w:i/>
           <w:iCs/>
           <w:color w:val="000000"/>
         </w:rPr>
-        <w:t>“Familiar Faces”</w:t>
-      </w:r>
+        <w:t>facifier</w:t>
+      </w:r>
+      <w:proofErr w:type="spellEnd"/>
+      <w:r>
+        <w:rPr>
+          <w:rFonts w:cstheme="minorHAnsi"/>
+          <w:iCs/>
+          <w:color w:val="000000"/>
+        </w:rPr>
+        <w:t xml:space="preserve"> to leverage machine learning to classify the emotions of image subjects. The pu</w:t>
+      </w:r>
+      <w:r>
+        <w:rPr>
+          <w:rFonts w:cstheme="minorHAnsi"/>
+          <w:iCs/>
+          <w:color w:val="000000"/>
+        </w:rPr>
+        <w:t>r</w:t>
+      </w:r>
+      <w:r>
+        <w:rPr>
+          <w:rFonts w:cstheme="minorHAnsi"/>
+          <w:iCs/>
+          <w:color w:val="000000"/>
+        </w:rPr>
+        <w:t xml:space="preserve">pose is to </w:t>
+      </w:r>
+      <w:r>
+        <w:rPr>
+          <w:rFonts w:cstheme="minorHAnsi"/>
+          <w:iCs/>
+          <w:color w:val="000000"/>
+        </w:rPr>
+        <w:t xml:space="preserve">test the efficiency of </w:t>
+      </w:r>
+      <w:proofErr w:type="spellStart"/>
       <w:r>
         <w:rPr>
           <w:rFonts w:cstheme="minorHAnsi"/>
@@ -1847,9 +1499,9 @@
           <w:iCs/>
           <w:color w:val="000000"/>
         </w:rPr>
-        <w:t xml:space="preserve"> (Machine learning, SQL, Flask, Python, HTML, </w:t>
-      </w:r>
-      <w:proofErr w:type="spellStart"/>
+        <w:t>facifier</w:t>
+      </w:r>
+      <w:proofErr w:type="spellEnd"/>
       <w:r>
         <w:rPr>
           <w:rFonts w:cstheme="minorHAnsi"/>
@@ -1857,17 +1509,47 @@
           <w:iCs/>
           <w:color w:val="000000"/>
         </w:rPr>
-        <w:t>Javascript</w:t>
-      </w:r>
-      <w:proofErr w:type="spellEnd"/>
-      <w:r>
-        <w:rPr>
-          <w:rFonts w:cstheme="minorHAnsi"/>
-          <w:i/>
-          <w:iCs/>
-          <w:color w:val="000000"/>
-        </w:rPr>
-        <w:t>, CSS)</w:t>
+        <w:t xml:space="preserve"> </w:t>
+      </w:r>
+      <w:r>
+        <w:rPr>
+          <w:rFonts w:cstheme="minorHAnsi"/>
+          <w:iCs/>
+          <w:color w:val="000000"/>
+        </w:rPr>
+        <w:t xml:space="preserve">at different sample sizes to later use </w:t>
+      </w:r>
+      <w:r>
+        <w:rPr>
+          <w:rFonts w:cstheme="minorHAnsi"/>
+          <w:iCs/>
+          <w:color w:val="000000"/>
+        </w:rPr>
+        <w:t>in the</w:t>
+      </w:r>
+      <w:r>
+        <w:rPr>
+          <w:rFonts w:cstheme="minorHAnsi"/>
+          <w:iCs/>
+          <w:color w:val="000000"/>
+        </w:rPr>
+        <w:t xml:space="preserve"> identification of</w:t>
+      </w:r>
+      <w:r>
+        <w:rPr>
+          <w:rFonts w:cstheme="minorHAnsi"/>
+          <w:iCs/>
+          <w:color w:val="000000"/>
+        </w:rPr>
+        <w:t xml:space="preserve"> emotional health of an individu</w:t>
+      </w:r>
+      <w:r>
+        <w:rPr>
+          <w:rFonts w:cstheme="minorHAnsi"/>
+          <w:iCs/>
+          <w:color w:val="000000"/>
+        </w:rPr>
+        <w:t>al based on a dataset of images.</w:t>
       </w:r>
     </w:p>
     <w:p>
@@ -1882,151 +1564,33 @@
           <w:rFonts w:cstheme="minorHAnsi"/>
           <w:iCs/>
           <w:color w:val="000000"/>
-        </w:rPr>
-      </w:pPr>
-      <w:r>
-        <w:rPr>
-          <w:rFonts w:cstheme="minorHAnsi"/>
-          <w:iCs/>
-          <w:color w:val="000000"/>
-        </w:rPr>
-        <w:t>U</w:t>
-      </w:r>
-      <w:r>
-        <w:rPr>
-          <w:rFonts w:cstheme="minorHAnsi"/>
-          <w:iCs/>
-          <w:color w:val="000000"/>
-        </w:rPr>
-        <w:t xml:space="preserve">ses </w:t>
-      </w:r>
-      <w:proofErr w:type="spellStart"/>
-      <w:r>
-        <w:rPr>
-          <w:rFonts w:cstheme="minorHAnsi"/>
-          <w:i/>
-          <w:iCs/>
-          <w:color w:val="000000"/>
-        </w:rPr>
-        <w:t>facifier</w:t>
-      </w:r>
-      <w:proofErr w:type="spellEnd"/>
-      <w:r>
-        <w:rPr>
-          <w:rFonts w:cstheme="minorHAnsi"/>
-          <w:iCs/>
-          <w:color w:val="000000"/>
-        </w:rPr>
-        <w:t xml:space="preserve"> to leverage machine learning to classify the emotions of image subjects. The pu</w:t>
-      </w:r>
-      <w:r>
-        <w:rPr>
-          <w:rFonts w:cstheme="minorHAnsi"/>
-          <w:iCs/>
-          <w:color w:val="000000"/>
-        </w:rPr>
-        <w:t>r</w:t>
-      </w:r>
-      <w:r>
-        <w:rPr>
-          <w:rFonts w:cstheme="minorHAnsi"/>
-          <w:iCs/>
-          <w:color w:val="000000"/>
-        </w:rPr>
-        <w:t xml:space="preserve">pose is to </w:t>
-      </w:r>
-      <w:r>
-        <w:rPr>
-          <w:rFonts w:cstheme="minorHAnsi"/>
-          <w:iCs/>
-          <w:color w:val="000000"/>
-        </w:rPr>
-        <w:t xml:space="preserve">test the efficiency of </w:t>
-      </w:r>
-      <w:proofErr w:type="spellStart"/>
-      <w:r>
-        <w:rPr>
-          <w:rFonts w:cstheme="minorHAnsi"/>
-          <w:i/>
-          <w:iCs/>
-          <w:color w:val="000000"/>
-        </w:rPr>
-        <w:t>facifier</w:t>
-      </w:r>
-      <w:proofErr w:type="spellEnd"/>
-      <w:r>
-        <w:rPr>
-          <w:rFonts w:cstheme="minorHAnsi"/>
-          <w:i/>
-          <w:iCs/>
-          <w:color w:val="000000"/>
-        </w:rPr>
-        <w:t xml:space="preserve"> </w:t>
-      </w:r>
-      <w:r>
-        <w:rPr>
-          <w:rFonts w:cstheme="minorHAnsi"/>
-          <w:iCs/>
-          <w:color w:val="000000"/>
-        </w:rPr>
-        <w:t xml:space="preserve">at different sample sizes to later use </w:t>
-      </w:r>
-      <w:r>
-        <w:rPr>
-          <w:rFonts w:cstheme="minorHAnsi"/>
-          <w:iCs/>
-          <w:color w:val="000000"/>
-        </w:rPr>
-        <w:t>in the</w:t>
-      </w:r>
-      <w:r>
-        <w:rPr>
-          <w:rFonts w:cstheme="minorHAnsi"/>
-          <w:iCs/>
-          <w:color w:val="000000"/>
-        </w:rPr>
-        <w:t xml:space="preserve"> identification of</w:t>
-      </w:r>
-      <w:r>
-        <w:rPr>
-          <w:rFonts w:cstheme="minorHAnsi"/>
-          <w:iCs/>
-          <w:color w:val="000000"/>
-        </w:rPr>
-        <w:t xml:space="preserve"> emotional health of an individu</w:t>
-      </w:r>
-      <w:r>
-        <w:rPr>
-          <w:rFonts w:cstheme="minorHAnsi"/>
-          <w:iCs/>
-          <w:color w:val="000000"/>
-        </w:rPr>
-        <w:t>al based on a dataset of images.</w:t>
-      </w:r>
-    </w:p>
-    <w:p>
-      <w:pPr>
-        <w:pStyle w:val="ListParagraph"/>
-        <w:numPr>
-          <w:ilvl w:val="4"/>
-          <w:numId w:val="8"/>
-        </w:numPr>
-        <w:spacing w:before="100" w:beforeAutospacing="1" w:line="240" w:lineRule="auto"/>
-        <w:rPr>
-          <w:rFonts w:cstheme="minorHAnsi"/>
-          <w:iCs/>
-          <w:color w:val="000000"/>
           <w:u w:val="single"/>
         </w:rPr>
       </w:pPr>
-      <w:hyperlink r:id="rId16" w:history="1">
+      <w:hyperlink r:id="rId15" w:history="1">
         <w:r>
           <w:rPr>
             <w:rStyle w:val="Hyperlink"/>
             <w:rFonts w:cstheme="minorHAnsi"/>
             <w:iCs/>
           </w:rPr>
-          <w:t>https://github.com/BayrexR/FamiliarFaces_Heroku/</w:t>
+          <w:t>https://github.com/BayrexR</w:t>
+        </w:r>
+        <w:r>
+          <w:rPr>
+            <w:rStyle w:val="Hyperlink"/>
+            <w:rFonts w:cstheme="minorHAnsi"/>
+            <w:iCs/>
+          </w:rPr>
+          <w:t>/</w:t>
+        </w:r>
+        <w:r>
+          <w:rPr>
+            <w:rStyle w:val="Hyperlink"/>
+            <w:rFonts w:cstheme="minorHAnsi"/>
+            <w:iCs/>
+          </w:rPr>
+          <w:t>FamiliarFaces_Heroku/</w:t>
         </w:r>
       </w:hyperlink>
       <w:r>
@@ -2037,6 +1601,53 @@
           <w:u w:val="single"/>
         </w:rPr>
         <w:t xml:space="preserve"> </w:t>
+      </w:r>
+    </w:p>
+    <w:p>
+      <w:pPr>
+        <w:pStyle w:val="ListParagraph"/>
+        <w:numPr>
+          <w:ilvl w:val="0"/>
+          <w:numId w:val="8"/>
+        </w:numPr>
+        <w:spacing w:before="100" w:beforeAutospacing="1" w:line="240" w:lineRule="auto"/>
+        <w:rPr>
+          <w:rFonts w:cstheme="minorHAnsi"/>
+          <w:b/>
+          <w:iCs/>
+          <w:color w:val="000000"/>
+          <w:u w:val="single"/>
+        </w:rPr>
+      </w:pPr>
+      <w:r>
+        <w:rPr>
+          <w:rFonts w:cstheme="minorHAnsi"/>
+          <w:b/>
+          <w:iCs/>
+          <w:color w:val="000000"/>
+          <w:u w:val="single"/>
+        </w:rPr>
+        <w:t xml:space="preserve">Professional </w:t>
+      </w:r>
+      <w:r>
+        <w:rPr>
+          <w:rFonts w:cstheme="minorHAnsi"/>
+          <w:b/>
+          <w:iCs/>
+          <w:color w:val="000000"/>
+          <w:u w:val="single"/>
+        </w:rPr>
+        <w:t xml:space="preserve">Work </w:t>
+      </w:r>
+      <w:r>
+        <w:rPr>
+          <w:rFonts w:cstheme="minorHAnsi"/>
+          <w:b/>
+          <w:iCs/>
+          <w:color w:val="000000"/>
+          <w:u w:val="single"/>
+        </w:rPr>
+        <w:t>Experience</w:t>
       </w:r>
     </w:p>
     <w:p>
@@ -2061,7 +1672,47 @@
           <w:iCs/>
           <w:color w:val="000000"/>
         </w:rPr>
-        <w:t>Python Projects:</w:t>
+        <w:t>Senior Property</w:t>
+      </w:r>
+      <w:r>
+        <w:rPr>
+          <w:rFonts w:cstheme="minorHAnsi"/>
+          <w:iCs/>
+          <w:color w:val="000000"/>
+        </w:rPr>
+        <w:t xml:space="preserve"> Management Specialist - OST Global Inc</w:t>
+      </w:r>
+      <w:r>
+        <w:rPr>
+          <w:rFonts w:cstheme="minorHAnsi"/>
+          <w:iCs/>
+          <w:color w:val="000000"/>
+        </w:rPr>
+        <w:t>/</w:t>
+      </w:r>
+      <w:r>
+        <w:rPr>
+          <w:rFonts w:cstheme="minorHAnsi"/>
+          <w:iCs/>
+          <w:color w:val="000000"/>
+        </w:rPr>
+        <w:t>Army PEO-STRI</w:t>
+      </w:r>
+      <w:r>
+        <w:rPr>
+          <w:rFonts w:cstheme="minorHAnsi"/>
+          <w:iCs/>
+          <w:color w:val="000000"/>
+        </w:rPr>
+        <w:t xml:space="preserve"> at NAWCTSD</w:t>
+      </w:r>
+      <w:r>
+        <w:rPr>
+          <w:rFonts w:cstheme="minorHAnsi"/>
+          <w:iCs/>
+          <w:color w:val="000000"/>
+        </w:rPr>
+        <w:t>, July 2019-Present</w:t>
       </w:r>
     </w:p>
     <w:p>
@@ -2075,200 +1726,83 @@
         <w:rPr>
           <w:rFonts w:cstheme="minorHAnsi"/>
           <w:b/>
-          <w:bCs/>
-          <w:iCs/>
-          <w:color w:val="000000"/>
-        </w:rPr>
-      </w:pPr>
-      <w:r>
-        <w:rPr>
-          <w:rFonts w:cstheme="minorHAnsi"/>
-          <w:iCs/>
-          <w:color w:val="000000"/>
-        </w:rPr>
-        <w:t xml:space="preserve"> “</w:t>
-      </w:r>
-      <w:r>
-        <w:rPr>
-          <w:rFonts w:cstheme="minorHAnsi"/>
-          <w:bCs/>
-          <w:i/>
-          <w:iCs/>
-          <w:color w:val="000000"/>
-        </w:rPr>
-        <w:t xml:space="preserve">Heroes Of </w:t>
-      </w:r>
-      <w:proofErr w:type="spellStart"/>
-      <w:r>
-        <w:rPr>
-          <w:rFonts w:cstheme="minorHAnsi"/>
-          <w:bCs/>
-          <w:i/>
-          <w:iCs/>
-          <w:color w:val="000000"/>
-        </w:rPr>
-        <w:t>Pymoli</w:t>
-      </w:r>
-      <w:proofErr w:type="spellEnd"/>
-      <w:r>
-        <w:rPr>
-          <w:rFonts w:cstheme="minorHAnsi"/>
-          <w:bCs/>
-          <w:i/>
-          <w:iCs/>
-          <w:color w:val="000000"/>
-        </w:rPr>
-        <w:t xml:space="preserve">” (Python, Pandas, </w:t>
-      </w:r>
-      <w:proofErr w:type="spellStart"/>
-      <w:r>
-        <w:rPr>
-          <w:rFonts w:cstheme="minorHAnsi"/>
-          <w:bCs/>
-          <w:i/>
-          <w:iCs/>
-          <w:color w:val="000000"/>
-        </w:rPr>
-        <w:t>Jupyter</w:t>
-      </w:r>
-      <w:proofErr w:type="spellEnd"/>
-      <w:r>
-        <w:rPr>
-          <w:rFonts w:cstheme="minorHAnsi"/>
-          <w:bCs/>
-          <w:i/>
-          <w:iCs/>
-          <w:color w:val="000000"/>
-        </w:rPr>
-        <w:t xml:space="preserve"> Lab, </w:t>
-      </w:r>
-      <w:proofErr w:type="spellStart"/>
-      <w:r>
-        <w:rPr>
-          <w:rFonts w:cstheme="minorHAnsi"/>
-          <w:bCs/>
-          <w:i/>
-          <w:iCs/>
-          <w:color w:val="000000"/>
-        </w:rPr>
-        <w:t>Jupyter</w:t>
-      </w:r>
-      <w:proofErr w:type="spellEnd"/>
-      <w:r>
-        <w:rPr>
-          <w:rFonts w:cstheme="minorHAnsi"/>
-          <w:bCs/>
-          <w:i/>
+          <w:iCs/>
+          <w:color w:val="000000"/>
+          <w:u w:val="single"/>
+        </w:rPr>
+      </w:pPr>
+      <w:r>
+        <w:rPr>
+          <w:rFonts w:cstheme="minorHAnsi"/>
+          <w:iCs/>
+          <w:color w:val="000000"/>
+        </w:rPr>
+        <w:t>Assisting</w:t>
+      </w:r>
+      <w:r>
+        <w:rPr>
+          <w:rFonts w:cstheme="minorHAnsi"/>
+          <w:iCs/>
+          <w:color w:val="000000"/>
+        </w:rPr>
+        <w:t xml:space="preserve"> the Program Executive Office for Simulation, Training and Instrumentation (PEO-STRI) in preparing various maintenance training equipment</w:t>
+      </w:r>
+      <w:r>
+        <w:rPr>
+          <w:rFonts w:cstheme="minorHAnsi"/>
           <w:iCs/>
           <w:color w:val="000000"/>
         </w:rPr>
         <w:t xml:space="preserve"> </w:t>
       </w:r>
-      <w:proofErr w:type="gramStart"/>
-      <w:r>
-        <w:rPr>
-          <w:rFonts w:cstheme="minorHAnsi"/>
-          <w:bCs/>
-          <w:i/>
-          <w:iCs/>
-          <w:color w:val="000000"/>
-        </w:rPr>
-        <w:t>Notebook,  .</w:t>
-      </w:r>
-      <w:proofErr w:type="gramEnd"/>
-      <w:r>
-        <w:rPr>
-          <w:rFonts w:cstheme="minorHAnsi"/>
-          <w:bCs/>
-          <w:i/>
-          <w:iCs/>
-          <w:color w:val="000000"/>
-        </w:rPr>
-        <w:t>csv files)</w:t>
+      <w:r>
+        <w:rPr>
+          <w:rFonts w:cstheme="minorHAnsi"/>
+          <w:iCs/>
+          <w:color w:val="000000"/>
+        </w:rPr>
+        <w:t>for fielding and logistic</w:t>
       </w:r>
     </w:p>
     <w:p>
       <w:pPr>
         <w:pStyle w:val="ListParagraph"/>
         <w:numPr>
-          <w:ilvl w:val="3"/>
+          <w:ilvl w:val="1"/>
           <w:numId w:val="8"/>
         </w:numPr>
         <w:spacing w:before="100" w:beforeAutospacing="1" w:line="240" w:lineRule="auto"/>
         <w:rPr>
           <w:rFonts w:cstheme="minorHAnsi"/>
           <w:b/>
-          <w:bCs/>
-          <w:iCs/>
-          <w:color w:val="000000"/>
-        </w:rPr>
-      </w:pPr>
-      <w:r>
-        <w:rPr>
-          <w:rFonts w:cstheme="minorHAnsi"/>
-          <w:bCs/>
-          <w:iCs/>
-          <w:color w:val="000000"/>
-        </w:rPr>
-        <w:t xml:space="preserve">Wrote Python script that uses Pandas within </w:t>
-      </w:r>
-      <w:proofErr w:type="spellStart"/>
-      <w:r>
-        <w:rPr>
-          <w:rFonts w:cstheme="minorHAnsi"/>
-          <w:bCs/>
-          <w:iCs/>
-          <w:color w:val="000000"/>
-        </w:rPr>
-        <w:t>Jupyter</w:t>
-      </w:r>
-      <w:proofErr w:type="spellEnd"/>
-      <w:r>
-        <w:rPr>
-          <w:rFonts w:cstheme="minorHAnsi"/>
-          <w:bCs/>
-          <w:iCs/>
-          <w:color w:val="000000"/>
-        </w:rPr>
-        <w:t xml:space="preserve"> Notebook to analyze and calculate new metrics based on video game player data</w:t>
-      </w:r>
-    </w:p>
-    <w:p>
-      <w:pPr>
-        <w:pStyle w:val="ListParagraph"/>
-        <w:numPr>
-          <w:ilvl w:val="4"/>
-          <w:numId w:val="8"/>
-        </w:numPr>
-        <w:spacing w:before="100" w:beforeAutospacing="1" w:line="240" w:lineRule="auto"/>
-        <w:rPr>
-          <w:rFonts w:cstheme="minorHAnsi"/>
-          <w:bCs/>
           <w:iCs/>
           <w:color w:val="000000"/>
           <w:u w:val="single"/>
         </w:rPr>
       </w:pPr>
-      <w:hyperlink r:id="rId17" w:history="1">
-        <w:r>
-          <w:rPr>
-            <w:rStyle w:val="Hyperlink"/>
-            <w:rFonts w:cstheme="minorHAnsi"/>
-            <w:bCs/>
-            <w:iCs/>
-          </w:rPr>
-          <w:t>https://github.com/ctran301/04-Heroes_of_Pymoli/</w:t>
-        </w:r>
-      </w:hyperlink>
-      <w:r>
-        <w:rPr>
-          <w:rFonts w:cstheme="minorHAnsi"/>
-          <w:bCs/>
-          <w:iCs/>
-          <w:color w:val="000000"/>
-          <w:u w:val="single"/>
-        </w:rPr>
-        <w:t xml:space="preserve"> </w:t>
+      <w:r>
+        <w:rPr>
+          <w:rFonts w:cstheme="minorHAnsi"/>
+          <w:iCs/>
+          <w:color w:val="000000"/>
+        </w:rPr>
+        <w:t xml:space="preserve">Project Coordinator – </w:t>
+      </w:r>
+      <w:r>
+        <w:rPr>
+          <w:rFonts w:cstheme="minorHAnsi"/>
+          <w:iCs/>
+          <w:color w:val="000000"/>
+        </w:rPr>
+        <w:t>OST Global Inc/Army PEO-STRI at NAWCTSD,</w:t>
+      </w:r>
+      <w:r>
+        <w:rPr>
+          <w:rFonts w:cstheme="minorHAnsi"/>
+          <w:iCs/>
+          <w:color w:val="000000"/>
+        </w:rPr>
+        <w:t xml:space="preserve"> OCT 2018-July 2019</w:t>
       </w:r>
     </w:p>
     <w:p>
@@ -2281,150 +1815,109 @@
         <w:spacing w:before="100" w:beforeAutospacing="1" w:line="240" w:lineRule="auto"/>
         <w:rPr>
           <w:rFonts w:cstheme="minorHAnsi"/>
-          <w:b/>
-          <w:bCs/>
-          <w:iCs/>
-          <w:color w:val="000000"/>
-        </w:rPr>
-      </w:pPr>
-      <w:r>
-        <w:rPr>
-          <w:rFonts w:cstheme="minorHAnsi"/>
-          <w:bCs/>
-          <w:i/>
-          <w:iCs/>
-          <w:color w:val="000000"/>
-        </w:rPr>
-        <w:lastRenderedPageBreak/>
-        <w:t>“</w:t>
-      </w:r>
-      <w:proofErr w:type="spellStart"/>
-      <w:r>
-        <w:rPr>
-          <w:rFonts w:cstheme="minorHAnsi"/>
-          <w:bCs/>
-          <w:i/>
-          <w:iCs/>
-          <w:color w:val="000000"/>
-        </w:rPr>
-        <w:t>Pyber</w:t>
-      </w:r>
-      <w:proofErr w:type="spellEnd"/>
-      <w:r>
-        <w:rPr>
-          <w:rFonts w:cstheme="minorHAnsi"/>
-          <w:bCs/>
-          <w:i/>
-          <w:iCs/>
-          <w:color w:val="000000"/>
-        </w:rPr>
-        <w:t xml:space="preserve">” (Python, Matplotlib, </w:t>
-      </w:r>
-      <w:proofErr w:type="spellStart"/>
-      <w:r>
-        <w:rPr>
-          <w:rFonts w:cstheme="minorHAnsi"/>
-          <w:bCs/>
-          <w:i/>
-          <w:iCs/>
-          <w:color w:val="000000"/>
-        </w:rPr>
-        <w:t>Jupyter</w:t>
-      </w:r>
-      <w:proofErr w:type="spellEnd"/>
-      <w:r>
-        <w:rPr>
-          <w:rFonts w:cstheme="minorHAnsi"/>
-          <w:bCs/>
-          <w:i/>
-          <w:iCs/>
-          <w:color w:val="000000"/>
-        </w:rPr>
-        <w:t xml:space="preserve"> Lab, </w:t>
-      </w:r>
-      <w:proofErr w:type="spellStart"/>
-      <w:r>
-        <w:rPr>
-          <w:rFonts w:cstheme="minorHAnsi"/>
-          <w:bCs/>
-          <w:i/>
-          <w:iCs/>
-          <w:color w:val="000000"/>
-        </w:rPr>
-        <w:t>JupyterNotebook</w:t>
-      </w:r>
-      <w:proofErr w:type="spellEnd"/>
-      <w:r>
-        <w:rPr>
-          <w:rFonts w:cstheme="minorHAnsi"/>
-          <w:bCs/>
-          <w:i/>
-          <w:iCs/>
-          <w:color w:val="000000"/>
-        </w:rPr>
-        <w:t>, .csv files)</w:t>
+        </w:rPr>
+      </w:pPr>
+      <w:r>
+        <w:rPr>
+          <w:rFonts w:cstheme="minorHAnsi"/>
+        </w:rPr>
+        <w:t>Outstanding Team Award</w:t>
+      </w:r>
+      <w:r>
+        <w:rPr>
+          <w:rFonts w:cstheme="minorHAnsi"/>
+        </w:rPr>
+        <w:t xml:space="preserve"> and 2018 Team of the Quarter</w:t>
+      </w:r>
+      <w:r>
+        <w:rPr>
+          <w:rFonts w:cstheme="minorHAnsi"/>
+        </w:rPr>
+        <w:t xml:space="preserve"> for organizing and assembling layout for Army PEO-STRI booth at a multi-hundred-million-dollar tradeshow with Events Management Team (</w:t>
+      </w:r>
+      <w:r>
+        <w:rPr>
+          <w:rFonts w:cstheme="minorHAnsi"/>
+        </w:rPr>
+        <w:t>Interservice/Industry Training, Simulation and Education Conference</w:t>
+      </w:r>
+      <w:r>
+        <w:rPr>
+          <w:rFonts w:cstheme="minorHAnsi"/>
+        </w:rPr>
+        <w:t>, November 2018</w:t>
+      </w:r>
+      <w:r>
+        <w:rPr>
+          <w:rFonts w:cstheme="minorHAnsi"/>
+        </w:rPr>
+        <w:t>)</w:t>
       </w:r>
     </w:p>
     <w:p>
       <w:pPr>
         <w:pStyle w:val="ListParagraph"/>
         <w:numPr>
-          <w:ilvl w:val="3"/>
+          <w:ilvl w:val="1"/>
           <w:numId w:val="8"/>
         </w:numPr>
         <w:spacing w:before="100" w:beforeAutospacing="1" w:line="240" w:lineRule="auto"/>
         <w:rPr>
           <w:rFonts w:cstheme="minorHAnsi"/>
-          <w:b/>
-          <w:bCs/>
-          <w:iCs/>
-          <w:color w:val="000000"/>
-        </w:rPr>
-      </w:pPr>
-      <w:r>
-        <w:rPr>
-          <w:rFonts w:cstheme="minorHAnsi"/>
-          <w:bCs/>
-          <w:iCs/>
-          <w:color w:val="000000"/>
-        </w:rPr>
-        <w:t>Assembled Bubble Plots and Pie Charts using data pulled from Uber and Lyft</w:t>
-      </w:r>
-    </w:p>
-    <w:p>
-      <w:pPr>
-        <w:pStyle w:val="ListParagraph"/>
-        <w:numPr>
-          <w:ilvl w:val="4"/>
-          <w:numId w:val="8"/>
-        </w:numPr>
-        <w:spacing w:before="100" w:beforeAutospacing="1" w:line="240" w:lineRule="auto"/>
-        <w:rPr>
-          <w:rFonts w:cstheme="minorHAnsi"/>
-          <w:bCs/>
-          <w:iCs/>
-          <w:color w:val="000000"/>
-          <w:u w:val="single"/>
-        </w:rPr>
-      </w:pPr>
-      <w:hyperlink r:id="rId18" w:history="1">
-        <w:r>
-          <w:rPr>
-            <w:rStyle w:val="Hyperlink"/>
-            <w:rFonts w:cstheme="minorHAnsi"/>
-            <w:bCs/>
-            <w:iCs/>
-          </w:rPr>
-          <w:t>https://github.com/ctran301/05-Pyber_Matplotlib/</w:t>
-        </w:r>
-      </w:hyperlink>
-      <w:r>
-        <w:rPr>
-          <w:rFonts w:cstheme="minorHAnsi"/>
-          <w:bCs/>
-          <w:iCs/>
-          <w:color w:val="000000"/>
-          <w:u w:val="single"/>
+        </w:rPr>
+      </w:pPr>
+      <w:r>
+        <w:rPr>
+          <w:rFonts w:cstheme="minorHAnsi"/>
+        </w:rPr>
+        <w:t>Platoon Leader – H Co F</w:t>
+      </w:r>
+      <w:r>
+        <w:rPr>
+          <w:rFonts w:cstheme="minorHAnsi"/>
+        </w:rPr>
+        <w:t>orward Support Company</w:t>
+      </w:r>
+      <w:r>
+        <w:rPr>
+          <w:rFonts w:cstheme="minorHAnsi"/>
+        </w:rPr>
+        <w:t>, 53</w:t>
+      </w:r>
+      <w:r>
+        <w:rPr>
+          <w:rFonts w:cstheme="minorHAnsi"/>
+          <w:vertAlign w:val="superscript"/>
+        </w:rPr>
+        <w:t>rd</w:t>
+      </w:r>
+      <w:r>
+        <w:rPr>
+          <w:rFonts w:cstheme="minorHAnsi"/>
+        </w:rPr>
+        <w:t xml:space="preserve"> </w:t>
+      </w:r>
+      <w:r>
+        <w:rPr>
+          <w:rFonts w:cstheme="minorHAnsi"/>
+        </w:rPr>
+        <w:t>Brigade Support Battalion</w:t>
+      </w:r>
+      <w:r>
+        <w:rPr>
+          <w:rFonts w:cstheme="minorHAnsi"/>
+        </w:rPr>
+        <w:t>, 2017-present</w:t>
+      </w:r>
+      <w:r>
+        <w:rPr>
+          <w:rFonts w:cstheme="minorHAnsi"/>
+        </w:rPr>
+        <w:tab/>
+      </w:r>
+      <w:r>
+        <w:rPr>
+          <w:rFonts w:cstheme="minorHAnsi"/>
         </w:rPr>
         <w:t xml:space="preserve"> </w:t>
       </w:r>
@@ -2439,253 +1932,49 @@
         <w:spacing w:before="100" w:beforeAutospacing="1" w:line="240" w:lineRule="auto"/>
         <w:rPr>
           <w:rFonts w:cstheme="minorHAnsi"/>
-          <w:b/>
-          <w:bCs/>
-          <w:iCs/>
-          <w:color w:val="000000"/>
-        </w:rPr>
-      </w:pPr>
-      <w:r>
-        <w:rPr>
-          <w:rFonts w:cstheme="minorHAnsi"/>
-          <w:bCs/>
-          <w:iCs/>
-          <w:color w:val="000000"/>
-        </w:rPr>
-        <w:t>“</w:t>
-      </w:r>
-      <w:proofErr w:type="spellStart"/>
-      <w:r>
-        <w:rPr>
-          <w:rFonts w:cstheme="minorHAnsi"/>
-          <w:bCs/>
-          <w:i/>
-          <w:iCs/>
-          <w:color w:val="000000"/>
-        </w:rPr>
-        <w:t>WeatherPy</w:t>
-      </w:r>
-      <w:proofErr w:type="spellEnd"/>
-      <w:r>
-        <w:rPr>
-          <w:rFonts w:cstheme="minorHAnsi"/>
-          <w:bCs/>
-          <w:i/>
-          <w:iCs/>
-          <w:color w:val="000000"/>
-        </w:rPr>
-        <w:t xml:space="preserve">” </w:t>
-      </w:r>
-      <w:r>
-        <w:rPr>
-          <w:rFonts w:cstheme="minorHAnsi"/>
-          <w:bCs/>
-          <w:iCs/>
-          <w:color w:val="000000"/>
-        </w:rPr>
-        <w:t>(</w:t>
-      </w:r>
-      <w:r>
-        <w:rPr>
-          <w:rFonts w:cstheme="minorHAnsi"/>
-          <w:bCs/>
-          <w:i/>
-          <w:iCs/>
-          <w:color w:val="000000"/>
-        </w:rPr>
-        <w:t xml:space="preserve">Python, Matplotlib, </w:t>
-      </w:r>
-      <w:proofErr w:type="spellStart"/>
-      <w:r>
-        <w:rPr>
-          <w:rFonts w:cstheme="minorHAnsi"/>
-          <w:bCs/>
-          <w:i/>
-          <w:iCs/>
-          <w:color w:val="000000"/>
-        </w:rPr>
-        <w:t>Jupyter</w:t>
-      </w:r>
-      <w:proofErr w:type="spellEnd"/>
-      <w:r>
-        <w:rPr>
-          <w:rFonts w:cstheme="minorHAnsi"/>
-          <w:bCs/>
-          <w:i/>
-          <w:iCs/>
-          <w:color w:val="000000"/>
-        </w:rPr>
-        <w:t xml:space="preserve"> Lab, </w:t>
-      </w:r>
-      <w:proofErr w:type="spellStart"/>
-      <w:r>
-        <w:rPr>
-          <w:rFonts w:cstheme="minorHAnsi"/>
-          <w:bCs/>
-          <w:i/>
-          <w:iCs/>
-          <w:color w:val="000000"/>
-        </w:rPr>
-        <w:t>JupyterNotebook</w:t>
-      </w:r>
-      <w:proofErr w:type="spellEnd"/>
-      <w:r>
-        <w:rPr>
-          <w:rFonts w:cstheme="minorHAnsi"/>
-          <w:bCs/>
-          <w:i/>
-          <w:iCs/>
-          <w:color w:val="000000"/>
-        </w:rPr>
-        <w:t>, .csv files</w:t>
-      </w:r>
-      <w:r>
-        <w:rPr>
-          <w:rFonts w:cstheme="minorHAnsi"/>
-          <w:bCs/>
-          <w:i/>
-          <w:iCs/>
-          <w:color w:val="000000"/>
-        </w:rPr>
-        <w:t>, HTML, CSS</w:t>
-      </w:r>
-      <w:r>
-        <w:rPr>
-          <w:rFonts w:cstheme="minorHAnsi"/>
-          <w:bCs/>
-          <w:i/>
-          <w:iCs/>
-          <w:color w:val="000000"/>
-        </w:rPr>
-        <w:t>)</w:t>
-      </w:r>
-    </w:p>
-    <w:p>
-      <w:pPr>
-        <w:pStyle w:val="ListParagraph"/>
-        <w:numPr>
-          <w:ilvl w:val="3"/>
-          <w:numId w:val="8"/>
-        </w:numPr>
-        <w:spacing w:before="100" w:beforeAutospacing="1" w:line="240" w:lineRule="auto"/>
-        <w:rPr>
-          <w:rFonts w:cstheme="minorHAnsi"/>
-          <w:b/>
-          <w:bCs/>
-          <w:iCs/>
-          <w:color w:val="000000"/>
-        </w:rPr>
-      </w:pPr>
-      <w:r>
-        <w:rPr>
-          <w:rFonts w:cstheme="minorHAnsi"/>
-          <w:bCs/>
-          <w:iCs/>
-          <w:color w:val="000000"/>
-        </w:rPr>
-        <w:t xml:space="preserve">Created a Python script and JSON data from an API to visualize the weather from </w:t>
-      </w:r>
-      <w:r>
-        <w:rPr>
-          <w:rFonts w:cstheme="minorHAnsi"/>
-          <w:bCs/>
-          <w:iCs/>
-          <w:color w:val="000000"/>
-        </w:rPr>
-        <w:t>500+ cities across the world,</w:t>
-      </w:r>
-      <w:r>
-        <w:rPr>
-          <w:rFonts w:cstheme="minorHAnsi"/>
-          <w:bCs/>
-          <w:iCs/>
-          <w:color w:val="000000"/>
-        </w:rPr>
-        <w:t xml:space="preserve"> saved data to a CSV file</w:t>
-      </w:r>
-      <w:r>
-        <w:rPr>
-          <w:rFonts w:cstheme="minorHAnsi"/>
-          <w:bCs/>
-          <w:iCs/>
-          <w:color w:val="000000"/>
-        </w:rPr>
-        <w:t xml:space="preserve"> displayed data on a webpage</w:t>
-      </w:r>
-    </w:p>
-    <w:p>
-      <w:pPr>
-        <w:pStyle w:val="ListParagraph"/>
-        <w:numPr>
-          <w:ilvl w:val="4"/>
-          <w:numId w:val="8"/>
-        </w:numPr>
-        <w:spacing w:before="100" w:beforeAutospacing="1" w:line="240" w:lineRule="auto"/>
-        <w:rPr>
-          <w:rFonts w:cstheme="minorHAnsi"/>
-          <w:b/>
-          <w:bCs/>
-          <w:iCs/>
-          <w:color w:val="000000"/>
-          <w:u w:val="single"/>
-        </w:rPr>
-      </w:pPr>
-      <w:hyperlink r:id="rId19" w:history="1">
-        <w:r>
-          <w:rPr>
-            <w:rStyle w:val="Hyperlink"/>
-            <w:rFonts w:cstheme="minorHAnsi"/>
-            <w:bCs/>
-            <w:iCs/>
-          </w:rPr>
-          <w:t>https://github.com/ctran301/11-DataWebDev/</w:t>
-        </w:r>
-      </w:hyperlink>
-      <w:r>
-        <w:rPr>
-          <w:rFonts w:cstheme="minorHAnsi"/>
-          <w:bCs/>
-          <w:iCs/>
-          <w:color w:val="000000"/>
-          <w:u w:val="single"/>
-        </w:rPr>
-        <w:t xml:space="preserve"> </w:t>
-      </w:r>
-      <w:r>
-        <w:rPr>
-          <w:rFonts w:cstheme="minorHAnsi"/>
-          <w:bCs/>
-          <w:iCs/>
-          <w:color w:val="000000"/>
-          <w:u w:val="single"/>
-        </w:rPr>
-        <w:t xml:space="preserve"> </w:t>
-      </w:r>
-    </w:p>
-    <w:p>
-      <w:pPr>
-        <w:pStyle w:val="ListParagraph"/>
-        <w:numPr>
-          <w:ilvl w:val="1"/>
-          <w:numId w:val="8"/>
-        </w:numPr>
-        <w:spacing w:before="100" w:beforeAutospacing="1" w:line="240" w:lineRule="auto"/>
-        <w:rPr>
-          <w:rFonts w:cstheme="minorHAnsi"/>
-          <w:b/>
-          <w:bCs/>
-          <w:iCs/>
-          <w:color w:val="000000"/>
-        </w:rPr>
-      </w:pPr>
-      <w:r>
-        <w:rPr>
-          <w:rFonts w:cstheme="minorHAnsi"/>
-          <w:bCs/>
-          <w:iCs/>
-          <w:color w:val="000000"/>
-        </w:rPr>
-        <w:t xml:space="preserve">SQL Knowledge: </w:t>
+          <w:iCs/>
+          <w:color w:val="000000"/>
+        </w:rPr>
+      </w:pPr>
+      <w:r>
+        <w:rPr>
+          <w:rFonts w:cstheme="minorHAnsi"/>
+          <w:iCs/>
+          <w:color w:val="000000"/>
+        </w:rPr>
+        <w:t xml:space="preserve">Hurricane Irma </w:t>
+      </w:r>
+      <w:r>
+        <w:rPr>
+          <w:rFonts w:cstheme="minorHAnsi"/>
+          <w:iCs/>
+          <w:color w:val="000000"/>
+        </w:rPr>
+        <w:t xml:space="preserve">and </w:t>
+      </w:r>
+      <w:r>
+        <w:rPr>
+          <w:rFonts w:cstheme="minorHAnsi"/>
+          <w:iCs/>
+          <w:color w:val="000000"/>
+        </w:rPr>
+        <w:t>Hurricane Michael</w:t>
+      </w:r>
+      <w:r>
+        <w:rPr>
+          <w:rFonts w:cstheme="minorHAnsi"/>
+          <w:iCs/>
+          <w:color w:val="000000"/>
+        </w:rPr>
+        <w:t xml:space="preserve">: Provided relief for Panama City and surrounding areas. Duties included organizing personnel transport, </w:t>
+      </w:r>
+      <w:r>
+        <w:rPr>
+          <w:rFonts w:cstheme="minorHAnsi"/>
+          <w:iCs/>
+          <w:color w:val="000000"/>
+        </w:rPr>
+        <w:t>distribution of relief assets, and coordinating with other first responders and agencies</w:t>
       </w:r>
     </w:p>
     <w:p>
@@ -2698,646 +1987,17 @@
         <w:spacing w:before="100" w:beforeAutospacing="1" w:line="240" w:lineRule="auto"/>
         <w:rPr>
           <w:rFonts w:cstheme="minorHAnsi"/>
-          <w:bCs/>
-          <w:iCs/>
-          <w:color w:val="000000"/>
-        </w:rPr>
-      </w:pPr>
-      <w:r>
-        <w:rPr>
-          <w:rFonts w:cstheme="minorHAnsi"/>
-          <w:bCs/>
-          <w:iCs/>
-          <w:color w:val="000000"/>
-        </w:rPr>
-        <w:t>Create, populate a MySQL</w:t>
-      </w:r>
-      <w:r>
-        <w:rPr>
-          <w:rFonts w:cstheme="minorHAnsi"/>
-          <w:bCs/>
-          <w:iCs/>
-          <w:color w:val="000000"/>
-        </w:rPr>
-        <w:t xml:space="preserve"> database, select data from a MySQL table</w:t>
-      </w:r>
-    </w:p>
-    <w:p>
-      <w:pPr>
-        <w:pStyle w:val="ListParagraph"/>
-        <w:numPr>
-          <w:ilvl w:val="2"/>
-          <w:numId w:val="8"/>
-        </w:numPr>
-        <w:spacing w:before="100" w:beforeAutospacing="1" w:line="240" w:lineRule="auto"/>
-        <w:rPr>
-          <w:rFonts w:cstheme="minorHAnsi"/>
-          <w:bCs/>
-          <w:iCs/>
-          <w:color w:val="000000"/>
-        </w:rPr>
-      </w:pPr>
-      <w:r>
-        <w:rPr>
-          <w:rFonts w:cstheme="minorHAnsi"/>
-          <w:bCs/>
-          <w:iCs/>
-          <w:color w:val="000000"/>
-        </w:rPr>
-        <w:t>Import large CSV datasets into MySQL Wo</w:t>
-      </w:r>
-      <w:r>
-        <w:rPr>
-          <w:rFonts w:cstheme="minorHAnsi"/>
-          <w:bCs/>
-          <w:iCs/>
-          <w:color w:val="000000"/>
-        </w:rPr>
-        <w:t>rkbench using the import wizard</w:t>
-      </w:r>
-    </w:p>
-    <w:p>
-      <w:pPr>
-        <w:pStyle w:val="ListParagraph"/>
-        <w:numPr>
-          <w:ilvl w:val="2"/>
-          <w:numId w:val="8"/>
-        </w:numPr>
-        <w:spacing w:before="100" w:beforeAutospacing="1" w:line="240" w:lineRule="auto"/>
-        <w:rPr>
-          <w:rFonts w:cstheme="minorHAnsi"/>
-          <w:bCs/>
-          <w:iCs/>
-          <w:color w:val="000000"/>
-        </w:rPr>
-      </w:pPr>
-      <w:r>
-        <w:rPr>
-          <w:rFonts w:cstheme="minorHAnsi"/>
-          <w:bCs/>
-          <w:iCs/>
-          <w:color w:val="000000"/>
-        </w:rPr>
-        <w:t>Use MySQL to select specific rows/c</w:t>
-      </w:r>
-      <w:r>
-        <w:rPr>
-          <w:rFonts w:cstheme="minorHAnsi"/>
-          <w:bCs/>
-          <w:iCs/>
-          <w:color w:val="000000"/>
-        </w:rPr>
-        <w:t>olumns of data out from a table</w:t>
-      </w:r>
-    </w:p>
-    <w:p>
-      <w:pPr>
-        <w:pStyle w:val="ListParagraph"/>
-        <w:numPr>
-          <w:ilvl w:val="2"/>
-          <w:numId w:val="8"/>
-        </w:numPr>
-        <w:spacing w:before="100" w:beforeAutospacing="1" w:line="240" w:lineRule="auto"/>
-        <w:rPr>
-          <w:rFonts w:cstheme="minorHAnsi"/>
-          <w:bCs/>
-          <w:iCs/>
-          <w:color w:val="000000"/>
-        </w:rPr>
-      </w:pPr>
-      <w:r>
-        <w:rPr>
-          <w:rFonts w:cstheme="minorHAnsi"/>
-          <w:bCs/>
-          <w:iCs/>
-          <w:color w:val="000000"/>
-        </w:rPr>
-        <w:t>Understand the different kinds of joins and how to use the</w:t>
-      </w:r>
-      <w:r>
-        <w:rPr>
-          <w:rFonts w:cstheme="minorHAnsi"/>
-          <w:bCs/>
-          <w:iCs/>
-          <w:color w:val="000000"/>
-        </w:rPr>
-        <w:t>m to create new tables in MySQL</w:t>
-      </w:r>
-    </w:p>
-    <w:p>
-      <w:pPr>
-        <w:pStyle w:val="ListParagraph"/>
-        <w:numPr>
-          <w:ilvl w:val="2"/>
-          <w:numId w:val="8"/>
-        </w:numPr>
-        <w:spacing w:before="100" w:beforeAutospacing="1" w:line="240" w:lineRule="auto"/>
-        <w:rPr>
-          <w:rFonts w:cstheme="minorHAnsi"/>
-          <w:bCs/>
-          <w:iCs/>
-          <w:color w:val="000000"/>
-        </w:rPr>
-      </w:pPr>
-      <w:r>
-        <w:rPr>
-          <w:rFonts w:cstheme="minorHAnsi"/>
-          <w:bCs/>
-          <w:iCs/>
-          <w:color w:val="000000"/>
-        </w:rPr>
-        <w:t>Solidify the foundations of writing basic- to inte</w:t>
-      </w:r>
-      <w:r>
-        <w:rPr>
-          <w:rFonts w:cstheme="minorHAnsi"/>
-          <w:bCs/>
-          <w:iCs/>
-          <w:color w:val="000000"/>
-        </w:rPr>
-        <w:t>rmediate-level MySQL statements</w:t>
-      </w:r>
-    </w:p>
-    <w:p>
-      <w:pPr>
-        <w:pStyle w:val="ListParagraph"/>
-        <w:numPr>
-          <w:ilvl w:val="2"/>
-          <w:numId w:val="8"/>
-        </w:numPr>
-        <w:spacing w:before="100" w:beforeAutospacing="1" w:line="240" w:lineRule="auto"/>
-        <w:rPr>
-          <w:rFonts w:cstheme="minorHAnsi"/>
-          <w:bCs/>
-          <w:iCs/>
-          <w:color w:val="000000"/>
-        </w:rPr>
-      </w:pPr>
-      <w:r>
-        <w:rPr>
-          <w:rFonts w:cstheme="minorHAnsi"/>
-          <w:bCs/>
-          <w:iCs/>
-          <w:color w:val="000000"/>
-        </w:rPr>
-        <w:t>Develop an introductory understanding of table</w:t>
-      </w:r>
-      <w:r>
-        <w:rPr>
-          <w:rFonts w:cstheme="minorHAnsi"/>
-          <w:bCs/>
-          <w:iCs/>
-          <w:color w:val="000000"/>
-        </w:rPr>
-        <w:t xml:space="preserve"> design and database management</w:t>
-      </w:r>
-    </w:p>
-    <w:p>
-      <w:pPr>
-        <w:pStyle w:val="ListParagraph"/>
-        <w:numPr>
-          <w:ilvl w:val="1"/>
-          <w:numId w:val="8"/>
-        </w:numPr>
-        <w:spacing w:before="100" w:beforeAutospacing="1" w:line="240" w:lineRule="auto"/>
-        <w:rPr>
-          <w:rFonts w:cstheme="minorHAnsi"/>
-          <w:bCs/>
-          <w:iCs/>
-          <w:color w:val="000000"/>
-        </w:rPr>
-      </w:pPr>
-      <w:r>
-        <w:rPr>
-          <w:rFonts w:cstheme="minorHAnsi"/>
-          <w:bCs/>
-          <w:iCs/>
-          <w:color w:val="000000"/>
-        </w:rPr>
-        <w:t>Web Development Projects</w:t>
-      </w:r>
-    </w:p>
-    <w:p>
-      <w:pPr>
-        <w:pStyle w:val="ListParagraph"/>
-        <w:numPr>
-          <w:ilvl w:val="2"/>
-          <w:numId w:val="8"/>
-        </w:numPr>
-        <w:spacing w:before="100" w:beforeAutospacing="1" w:line="240" w:lineRule="auto"/>
-        <w:rPr>
-          <w:rFonts w:cstheme="minorHAnsi"/>
-          <w:bCs/>
-          <w:iCs/>
-          <w:color w:val="000000"/>
-        </w:rPr>
-      </w:pPr>
-      <w:r>
-        <w:rPr>
-          <w:rFonts w:cstheme="minorHAnsi"/>
-          <w:bCs/>
-          <w:iCs/>
-          <w:color w:val="000000"/>
-        </w:rPr>
-        <w:t>Developing a</w:t>
-      </w:r>
-      <w:r>
-        <w:rPr>
-          <w:rFonts w:cstheme="minorHAnsi"/>
-          <w:bCs/>
-          <w:iCs/>
-          <w:color w:val="000000"/>
-        </w:rPr>
-        <w:t xml:space="preserve">utomatic </w:t>
-      </w:r>
-      <w:r>
-        <w:rPr>
-          <w:rFonts w:cstheme="minorHAnsi"/>
-          <w:bCs/>
-          <w:iCs/>
-          <w:color w:val="000000"/>
-        </w:rPr>
-        <w:t>t</w:t>
-      </w:r>
-      <w:r>
-        <w:rPr>
-          <w:rFonts w:cstheme="minorHAnsi"/>
-          <w:bCs/>
-          <w:iCs/>
-          <w:color w:val="000000"/>
-        </w:rPr>
-        <w:t xml:space="preserve">able and Date Search Create a basic HTML web page or use the index.html file provided </w:t>
-      </w:r>
-      <w:r>
-        <w:rPr>
-          <w:rFonts w:cstheme="minorHAnsi"/>
-          <w:bCs/>
-          <w:iCs/>
-          <w:color w:val="000000"/>
-        </w:rPr>
-        <w:t xml:space="preserve">using </w:t>
-      </w:r>
-      <w:bookmarkStart w:id="0" w:name="_GoBack"/>
-      <w:bookmarkEnd w:id="0"/>
-      <w:r>
-        <w:rPr>
-          <w:rFonts w:cstheme="minorHAnsi"/>
-          <w:bCs/>
-          <w:iCs/>
-          <w:color w:val="000000"/>
-        </w:rPr>
-        <w:t>DOM, HTML, JS, CSS, D3.js</w:t>
-      </w:r>
-    </w:p>
-    <w:p>
-      <w:pPr>
-        <w:pStyle w:val="ListParagraph"/>
-        <w:numPr>
-          <w:ilvl w:val="2"/>
-          <w:numId w:val="8"/>
-        </w:numPr>
-        <w:spacing w:before="100" w:beforeAutospacing="1" w:line="240" w:lineRule="auto"/>
-        <w:rPr>
-          <w:rFonts w:cstheme="minorHAnsi"/>
-          <w:bCs/>
-          <w:iCs/>
-          <w:color w:val="000000"/>
-        </w:rPr>
-      </w:pPr>
-      <w:r>
-        <w:rPr>
-          <w:rFonts w:cstheme="minorHAnsi"/>
-          <w:bCs/>
-          <w:iCs/>
-          <w:color w:val="000000"/>
-        </w:rPr>
-        <w:t xml:space="preserve">Using a dataset based on UFO data </w:t>
-      </w:r>
-      <w:r>
-        <w:rPr>
-          <w:rFonts w:cstheme="minorHAnsi"/>
-          <w:bCs/>
-          <w:iCs/>
-          <w:color w:val="000000"/>
-        </w:rPr>
-        <w:t xml:space="preserve">in the form of an array of JavaScript objects, </w:t>
-      </w:r>
-      <w:r>
-        <w:rPr>
-          <w:rFonts w:cstheme="minorHAnsi"/>
-          <w:bCs/>
-          <w:iCs/>
-          <w:color w:val="000000"/>
-        </w:rPr>
-        <w:t>the code is written to append a table to the web page and then add</w:t>
-      </w:r>
-      <w:r>
-        <w:rPr>
-          <w:rFonts w:cstheme="minorHAnsi"/>
-          <w:bCs/>
-          <w:iCs/>
-          <w:color w:val="000000"/>
-        </w:rPr>
-        <w:t xml:space="preserve"> new row</w:t>
-      </w:r>
-      <w:r>
-        <w:rPr>
-          <w:rFonts w:cstheme="minorHAnsi"/>
-          <w:bCs/>
-          <w:iCs/>
-          <w:color w:val="000000"/>
-        </w:rPr>
-        <w:t>s of data for each UFO sighting</w:t>
-      </w:r>
-    </w:p>
-    <w:p>
-      <w:pPr>
-        <w:pStyle w:val="ListParagraph"/>
-        <w:numPr>
-          <w:ilvl w:val="0"/>
-          <w:numId w:val="8"/>
-        </w:numPr>
-        <w:spacing w:before="100" w:beforeAutospacing="1" w:line="240" w:lineRule="auto"/>
-        <w:rPr>
-          <w:rFonts w:cstheme="minorHAnsi"/>
-          <w:b/>
-          <w:iCs/>
-          <w:color w:val="000000"/>
-          <w:u w:val="single"/>
-        </w:rPr>
-      </w:pPr>
-      <w:r>
-        <w:rPr>
-          <w:rFonts w:cstheme="minorHAnsi"/>
-          <w:b/>
-          <w:iCs/>
-          <w:color w:val="000000"/>
-          <w:u w:val="single"/>
-        </w:rPr>
-        <w:t xml:space="preserve"> </w:t>
-      </w:r>
-      <w:proofErr w:type="gramStart"/>
-      <w:r>
-        <w:rPr>
-          <w:rFonts w:cstheme="minorHAnsi"/>
-          <w:b/>
-          <w:iCs/>
-          <w:color w:val="000000"/>
-          <w:u w:val="single"/>
-        </w:rPr>
-        <w:t>Other</w:t>
-      </w:r>
-      <w:proofErr w:type="gramEnd"/>
-      <w:r>
-        <w:rPr>
-          <w:rFonts w:cstheme="minorHAnsi"/>
-          <w:b/>
-          <w:iCs/>
-          <w:color w:val="000000"/>
-          <w:u w:val="single"/>
-        </w:rPr>
-        <w:t xml:space="preserve"> </w:t>
-      </w:r>
-      <w:r>
-        <w:rPr>
-          <w:rFonts w:cstheme="minorHAnsi"/>
-          <w:b/>
-          <w:iCs/>
-          <w:color w:val="000000"/>
-          <w:u w:val="single"/>
-        </w:rPr>
-        <w:t>Professional/Leadership Experience</w:t>
-      </w:r>
-    </w:p>
-    <w:p>
-      <w:pPr>
-        <w:pStyle w:val="ListParagraph"/>
-        <w:numPr>
-          <w:ilvl w:val="1"/>
-          <w:numId w:val="8"/>
-        </w:numPr>
-        <w:spacing w:before="100" w:beforeAutospacing="1" w:line="240" w:lineRule="auto"/>
-        <w:rPr>
-          <w:rFonts w:cstheme="minorHAnsi"/>
-          <w:b/>
-          <w:iCs/>
-          <w:color w:val="000000"/>
-          <w:u w:val="single"/>
-        </w:rPr>
-      </w:pPr>
-      <w:r>
-        <w:rPr>
-          <w:rFonts w:cstheme="minorHAnsi"/>
-          <w:iCs/>
-          <w:color w:val="000000"/>
-        </w:rPr>
-        <w:t>Project Coordinator – OST Global Inc., OCT 2018-Present</w:t>
-      </w:r>
-    </w:p>
-    <w:p>
-      <w:pPr>
-        <w:pStyle w:val="ListParagraph"/>
-        <w:numPr>
-          <w:ilvl w:val="2"/>
-          <w:numId w:val="8"/>
-        </w:numPr>
-        <w:spacing w:before="100" w:beforeAutospacing="1" w:line="240" w:lineRule="auto"/>
-        <w:rPr>
-          <w:rFonts w:cstheme="minorHAnsi"/>
-        </w:rPr>
-      </w:pPr>
-      <w:r>
-        <w:rPr>
-          <w:rFonts w:cstheme="minorHAnsi"/>
-        </w:rPr>
-        <w:t xml:space="preserve">Maintain </w:t>
-      </w:r>
-      <w:r>
-        <w:rPr>
-          <w:rFonts w:cstheme="minorHAnsi"/>
-        </w:rPr>
-        <w:t>records and generate recurring and special reports, schedule meetings/briefings as required to keep the projects on track and on schedule</w:t>
-      </w:r>
-    </w:p>
-    <w:p>
-      <w:pPr>
-        <w:pStyle w:val="ListParagraph"/>
-        <w:numPr>
-          <w:ilvl w:val="2"/>
-          <w:numId w:val="8"/>
-        </w:numPr>
-        <w:spacing w:before="100" w:beforeAutospacing="1" w:line="240" w:lineRule="auto"/>
-        <w:rPr>
-          <w:rFonts w:cstheme="minorHAnsi"/>
-        </w:rPr>
-      </w:pPr>
-      <w:r>
-        <w:t xml:space="preserve">Proficient </w:t>
-      </w:r>
-      <w:r>
-        <w:t>with MS Office Suite to include</w:t>
-      </w:r>
-      <w:r>
-        <w:t xml:space="preserve"> daily use of Word, </w:t>
-      </w:r>
-      <w:r>
-        <w:t>Power Point,</w:t>
-      </w:r>
-      <w:r>
-        <w:t xml:space="preserve"> Project,</w:t>
-      </w:r>
-      <w:r>
-        <w:t xml:space="preserve"> Access</w:t>
-      </w:r>
-      <w:r>
-        <w:t xml:space="preserve"> Database</w:t>
-      </w:r>
-      <w:r>
-        <w:t xml:space="preserve">, </w:t>
-      </w:r>
-      <w:r>
-        <w:t xml:space="preserve">Share Point </w:t>
-      </w:r>
-      <w:r>
-        <w:t xml:space="preserve">and Excel </w:t>
-      </w:r>
-    </w:p>
-    <w:p>
-      <w:pPr>
-        <w:pStyle w:val="ListParagraph"/>
-        <w:numPr>
-          <w:ilvl w:val="2"/>
-          <w:numId w:val="8"/>
-        </w:numPr>
-        <w:spacing w:before="100" w:beforeAutospacing="1" w:line="240" w:lineRule="auto"/>
-        <w:rPr>
-          <w:rFonts w:cstheme="minorHAnsi"/>
-        </w:rPr>
-      </w:pPr>
-      <w:r>
-        <w:rPr>
-          <w:rFonts w:cstheme="minorHAnsi"/>
-        </w:rPr>
-        <w:t>Outstanding Team Award for organizing and assembling layout for Army PEO-STRI booth at a multi-hundred-million-dollar tradeshow with Events Management Team (I/ITSEC 2018</w:t>
-      </w:r>
-      <w:r>
-        <w:rPr>
-          <w:rFonts w:cstheme="minorHAnsi"/>
-        </w:rPr>
-        <w:t>, November 2018</w:t>
-      </w:r>
-      <w:r>
-        <w:rPr>
-          <w:rFonts w:cstheme="minorHAnsi"/>
-        </w:rPr>
-        <w:t>)</w:t>
-      </w:r>
-    </w:p>
-    <w:p>
-      <w:pPr>
-        <w:pStyle w:val="ListParagraph"/>
-        <w:numPr>
-          <w:ilvl w:val="1"/>
-          <w:numId w:val="8"/>
-        </w:numPr>
-        <w:spacing w:before="100" w:beforeAutospacing="1" w:line="240" w:lineRule="auto"/>
-        <w:rPr>
-          <w:rFonts w:cstheme="minorHAnsi"/>
-        </w:rPr>
-      </w:pPr>
-      <w:r>
-        <w:rPr>
-          <w:rFonts w:cstheme="minorHAnsi"/>
-        </w:rPr>
-        <w:t>Platoon Leader – H Co FSC, 53</w:t>
-      </w:r>
-      <w:r>
-        <w:rPr>
-          <w:rFonts w:cstheme="minorHAnsi"/>
-          <w:vertAlign w:val="superscript"/>
-        </w:rPr>
-        <w:t>rd</w:t>
-      </w:r>
-      <w:r>
-        <w:rPr>
-          <w:rFonts w:cstheme="minorHAnsi"/>
-        </w:rPr>
-        <w:t xml:space="preserve"> BSB, 2017-present</w:t>
-      </w:r>
-      <w:r>
-        <w:rPr>
-          <w:rFonts w:cstheme="minorHAnsi"/>
-        </w:rPr>
-        <w:tab/>
-      </w:r>
-      <w:r>
-        <w:rPr>
-          <w:rFonts w:cstheme="minorHAnsi"/>
-        </w:rPr>
-        <w:t xml:space="preserve"> </w:t>
-      </w:r>
-    </w:p>
-    <w:p>
-      <w:pPr>
-        <w:pStyle w:val="ListParagraph"/>
-        <w:numPr>
-          <w:ilvl w:val="2"/>
-          <w:numId w:val="8"/>
-        </w:numPr>
-        <w:spacing w:before="100" w:beforeAutospacing="1" w:line="240" w:lineRule="auto"/>
-        <w:rPr>
-          <w:rFonts w:cstheme="minorHAnsi"/>
-          <w:iCs/>
-          <w:color w:val="000000"/>
-        </w:rPr>
-      </w:pPr>
-      <w:r>
-        <w:rPr>
-          <w:rFonts w:cstheme="minorHAnsi"/>
-          <w:iCs/>
-          <w:color w:val="000000"/>
-        </w:rPr>
-        <w:t xml:space="preserve">Hurricane Irma </w:t>
-      </w:r>
-      <w:r>
-        <w:rPr>
-          <w:rFonts w:cstheme="minorHAnsi"/>
-          <w:iCs/>
-          <w:color w:val="000000"/>
-        </w:rPr>
-        <w:t xml:space="preserve">and </w:t>
-      </w:r>
-      <w:r>
-        <w:rPr>
-          <w:rFonts w:cstheme="minorHAnsi"/>
-          <w:iCs/>
-          <w:color w:val="000000"/>
-        </w:rPr>
-        <w:t>Hurricane Michael</w:t>
-      </w:r>
-      <w:r>
-        <w:rPr>
-          <w:rFonts w:cstheme="minorHAnsi"/>
-          <w:iCs/>
-          <w:color w:val="000000"/>
-        </w:rPr>
-        <w:t xml:space="preserve">: Provided relief for Panama City and surrounding areas. Duties included organizing personnel transport, </w:t>
-      </w:r>
-      <w:r>
-        <w:rPr>
-          <w:rFonts w:cstheme="minorHAnsi"/>
-          <w:iCs/>
-          <w:color w:val="000000"/>
-        </w:rPr>
-        <w:t>distribution of relief assets, and coordinating with other first responders and agencies</w:t>
-      </w:r>
-      <w:r>
-        <w:rPr>
-          <w:rFonts w:cstheme="minorHAnsi"/>
-          <w:iCs/>
-          <w:color w:val="000000"/>
-        </w:rPr>
-        <w:t>. Managed and supervised FEMA Points of Distribution that enabled the distribution of over 250,000 bottles of water, 55,000 pounds of ice and over 90,000 meals during Hurricane Michael</w:t>
+          <w:iCs/>
+          <w:color w:val="000000"/>
+        </w:rPr>
+      </w:pPr>
+      <w:r>
+        <w:rPr>
+          <w:rFonts w:cstheme="minorHAnsi"/>
+          <w:iCs/>
+          <w:color w:val="000000"/>
+        </w:rPr>
+        <w:t>Managed and supervised FEMA Points of Distribution that enabled the distribution of over 250,000 bottles of water, 55,000 pounds of ice and over 90,000 meals during Hurricane Michael</w:t>
       </w:r>
       <w:r>
         <w:rPr>
@@ -3402,32 +2062,24 @@
           <w:iCs/>
           <w:color w:val="000000"/>
         </w:rPr>
-        <w:t>University of Central Florida Data Analytics and Visualization Bootcamp</w:t>
-      </w:r>
-      <w:r>
-        <w:rPr>
-          <w:rFonts w:cstheme="minorHAnsi"/>
-          <w:iCs/>
-          <w:color w:val="000000"/>
-        </w:rPr>
-        <w:t>, Sanford, FL</w:t>
-      </w:r>
-      <w:r>
-        <w:rPr>
-          <w:rFonts w:cstheme="minorHAnsi"/>
-          <w:b/>
-          <w:iCs/>
-          <w:color w:val="000000"/>
-        </w:rPr>
-        <w:t xml:space="preserve">, </w:t>
-      </w:r>
-      <w:r>
-        <w:rPr>
-          <w:rFonts w:cstheme="minorHAnsi"/>
-          <w:iCs/>
-          <w:color w:val="000000"/>
-        </w:rPr>
-        <w:t>2019</w:t>
+        <w:t>University of Central Florida Master</w:t>
+      </w:r>
+      <w:r>
+        <w:rPr>
+          <w:rFonts w:cstheme="minorHAnsi"/>
+          <w:b/>
+          <w:iCs/>
+          <w:color w:val="000000"/>
+        </w:rPr>
+        <w:t xml:space="preserve"> of Science: Data Science (Part-Time Student), </w:t>
+      </w:r>
+      <w:r>
+        <w:rPr>
+          <w:rFonts w:cstheme="minorHAnsi"/>
+          <w:iCs/>
+          <w:color w:val="000000"/>
+        </w:rPr>
+        <w:t>Orlando, FL, Present</w:t>
       </w:r>
     </w:p>
     <w:p>
@@ -3451,6 +2103,98 @@
           <w:iCs/>
           <w:color w:val="000000"/>
         </w:rPr>
+        <w:lastRenderedPageBreak/>
+        <w:t>O</w:t>
+      </w:r>
+      <w:r>
+        <w:rPr>
+          <w:rFonts w:cstheme="minorHAnsi"/>
+          <w:b/>
+          <w:iCs/>
+          <w:color w:val="000000"/>
+        </w:rPr>
+        <w:t xml:space="preserve">nward to Opportunity- Oracle Database 12c Administrator Certification: </w:t>
+      </w:r>
+      <w:r>
+        <w:rPr>
+          <w:rFonts w:cstheme="minorHAnsi"/>
+          <w:bCs/>
+          <w:iCs/>
+          <w:color w:val="000000"/>
+        </w:rPr>
+        <w:t>Syracuse University, Present</w:t>
+      </w:r>
+    </w:p>
+    <w:p>
+      <w:pPr>
+        <w:pStyle w:val="ListParagraph"/>
+        <w:numPr>
+          <w:ilvl w:val="1"/>
+          <w:numId w:val="8"/>
+        </w:numPr>
+        <w:spacing w:before="100" w:beforeAutospacing="1"/>
+        <w:rPr>
+          <w:rFonts w:cstheme="minorHAnsi"/>
+          <w:iCs/>
+          <w:color w:val="000000"/>
+        </w:rPr>
+      </w:pPr>
+      <w:r>
+        <w:rPr>
+          <w:rFonts w:cstheme="minorHAnsi"/>
+          <w:b/>
+          <w:iCs/>
+          <w:color w:val="000000"/>
+        </w:rPr>
+        <w:t>University of Central Florida Data Analytics and Visualization Bootcamp</w:t>
+      </w:r>
+      <w:r>
+        <w:rPr>
+          <w:rFonts w:cstheme="minorHAnsi"/>
+          <w:iCs/>
+          <w:color w:val="000000"/>
+        </w:rPr>
+        <w:t>, Sanford, FL</w:t>
+      </w:r>
+      <w:r>
+        <w:rPr>
+          <w:rFonts w:cstheme="minorHAnsi"/>
+          <w:b/>
+          <w:iCs/>
+          <w:color w:val="000000"/>
+        </w:rPr>
+        <w:t xml:space="preserve">, </w:t>
+      </w:r>
+      <w:r>
+        <w:rPr>
+          <w:rFonts w:cstheme="minorHAnsi"/>
+          <w:iCs/>
+          <w:color w:val="000000"/>
+        </w:rPr>
+        <w:t>2019</w:t>
+      </w:r>
+    </w:p>
+    <w:p>
+      <w:pPr>
+        <w:pStyle w:val="ListParagraph"/>
+        <w:numPr>
+          <w:ilvl w:val="1"/>
+          <w:numId w:val="8"/>
+        </w:numPr>
+        <w:spacing w:before="100" w:beforeAutospacing="1"/>
+        <w:rPr>
+          <w:rFonts w:cstheme="minorHAnsi"/>
+          <w:iCs/>
+          <w:color w:val="000000"/>
+        </w:rPr>
+      </w:pPr>
+      <w:r>
+        <w:rPr>
+          <w:rFonts w:cstheme="minorHAnsi"/>
+          <w:b/>
+          <w:iCs/>
+          <w:color w:val="000000"/>
+        </w:rPr>
         <w:t>University of Central Florida</w:t>
       </w:r>
       <w:r>
@@ -3564,6 +2308,7 @@
         </w:rPr>
         <w:t xml:space="preserve"> </w:t>
       </w:r>
+      <w:bookmarkEnd w:id="0"/>
     </w:p>
     <w:sectPr>
       <w:type w:val="continuous"/>
@@ -3649,8 +2394,15 @@
         <v:path o:extrusionok="f" gradientshapeok="t" o:connecttype="rect"/>
         <o:lock v:ext="edit" aspectratio="t"/>
       </v:shapetype>
-      <v:shape id="_x0000_i1030" type="#_x0000_t75" style="width:512.5pt;height:512.5pt;visibility:visible;mso-wrap-style:square" o:bullet="t">
+      <v:shape id="_x0000_i1059" type="#_x0000_t75" style="width:512.5pt;height:512.5pt;visibility:visible;mso-wrap-style:square" o:bullet="t">
         <v:imagedata r:id="rId1" o:title=""/>
+      </v:shape>
+    </w:pict>
+  </w:numPicBullet>
+  <w:numPicBullet w:numPicBulletId="1">
+    <w:pict>
+      <v:shape id="_x0000_i1060" type="#_x0000_t75" style="width:11pt;height:11pt;visibility:visible" o:gfxdata="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" o:bullet="t">
+        <v:imagedata r:id="rId2" o:title=""/>
       </v:shape>
     </w:pict>
   </w:numPicBullet>
@@ -4602,7 +3354,7 @@
       </w:pPr>
     </w:pPrDefault>
   </w:docDefaults>
-  <w:latentStyles w:defLockedState="0" w:defUIPriority="99" w:defSemiHidden="0" w:defUnhideWhenUsed="0" w:defQFormat="0" w:count="376">
+  <w:latentStyles w:defLockedState="0" w:defUIPriority="99" w:defSemiHidden="0" w:defUnhideWhenUsed="0" w:defQFormat="0" w:count="377">
     <w:lsdException w:name="Normal" w:uiPriority="0" w:qFormat="1"/>
     <w:lsdException w:name="heading 1" w:uiPriority="9" w:qFormat="1"/>
     <w:lsdException w:name="heading 2" w:semiHidden="1" w:uiPriority="9" w:unhideWhenUsed="1" w:qFormat="1"/>
@@ -4750,11 +3502,8 @@
     <w:lsdException w:name="Table 3D effects 3" w:semiHidden="1" w:unhideWhenUsed="1"/>
     <w:lsdException w:name="Table Contemporary" w:semiHidden="1" w:unhideWhenUsed="1"/>
     <w:lsdException w:name="Table Elegant" w:semiHidden="1" w:unhideWhenUsed="1"/>
-    <w:lsdException w:name="Table Professional" w:semiHidden="1" w:unhideWhenUsed="1"/>
     <w:lsdException w:name="Table Subtle 1" w:semiHidden="1" w:unhideWhenUsed="1"/>
     <w:lsdException w:name="Table Subtle 2" w:semiHidden="1" w:unhideWhenUsed="1"/>
-    <w:lsdException w:name="Table Web 1" w:semiHidden="1" w:unhideWhenUsed="1"/>
-    <w:lsdException w:name="Table Web 2" w:semiHidden="1" w:unhideWhenUsed="1"/>
     <w:lsdException w:name="Table Web 3" w:semiHidden="1" w:unhideWhenUsed="1"/>
     <w:lsdException w:name="Balloon Text" w:semiHidden="1" w:unhideWhenUsed="1"/>
     <w:lsdException w:name="Table Grid" w:uiPriority="39"/>
@@ -4979,6 +3728,7 @@
     <w:lsdException w:name="Hashtag" w:semiHidden="1" w:unhideWhenUsed="1"/>
     <w:lsdException w:name="Unresolved Mention" w:semiHidden="1" w:unhideWhenUsed="1"/>
     <w:lsdException w:name="Smart Link" w:semiHidden="1" w:unhideWhenUsed="1"/>
+    <w:lsdException w:name="Smart Link Error" w:semiHidden="1" w:unhideWhenUsed="1"/>
   </w:latentStyles>
   <w:style w:type="paragraph" w:default="1" w:styleId="Normal">
     <w:name w:val="Normal"/>
@@ -5010,7 +3760,6 @@
   <w:style w:type="character" w:default="1" w:styleId="DefaultParagraphFont">
     <w:name w:val="Default Paragraph Font"/>
     <w:uiPriority w:val="1"/>
-    <w:semiHidden/>
     <w:unhideWhenUsed/>
   </w:style>
   <w:style w:type="table" w:default="1" w:styleId="TableNormal">
@@ -5205,6 +3954,30 @@
       <w:color w:val="1F4D78" w:themeColor="accent1" w:themeShade="7F"/>
       <w:sz w:val="24"/>
       <w:szCs w:val="24"/>
+    </w:rPr>
+  </w:style>
+  <w:style w:type="character" w:styleId="UnresolvedMention">
+    <w:name w:val="Unresolved Mention"/>
+    <w:basedOn w:val="DefaultParagraphFont"/>
+    <w:uiPriority w:val="99"/>
+    <w:semiHidden/>
+    <w:unhideWhenUsed/>
+    <w:rsid w:val="00874070"/>
+    <w:rPr>
+      <w:color w:val="605E5C"/>
+      <w:shd w:val="clear" w:color="auto" w:fill="E1DFDD"/>
+    </w:rPr>
+  </w:style>
+  <w:style w:type="character" w:styleId="FollowedHyperlink">
+    <w:name w:val="FollowedHyperlink"/>
+    <w:basedOn w:val="DefaultParagraphFont"/>
+    <w:uiPriority w:val="99"/>
+    <w:semiHidden/>
+    <w:unhideWhenUsed/>
+    <w:rsid w:val="00874070"/>
+    <w:rPr>
+      <w:color w:val="954F72" w:themeColor="followedHyperlink"/>
+      <w:u w:val="single"/>
     </w:rPr>
   </w:style>
 </w:styles>
@@ -5476,7 +4249,7 @@
 </file>
 
 <file path=customXml/itemProps1.xml><?xml version="1.0" encoding="utf-8"?>
-<ds:datastoreItem xmlns:ds="http://schemas.openxmlformats.org/officeDocument/2006/customXml" ds:itemID="{D71AD052-0E93-4B5F-BD47-6FBFEE3C0ABB}">
+<ds:datastoreItem xmlns:ds="http://schemas.openxmlformats.org/officeDocument/2006/customXml" ds:itemID="{25F59A28-1E72-4A1B-97E9-FF5EDFF52FD3}">
   <ds:schemaRefs>
     <ds:schemaRef ds:uri="http://schemas.openxmlformats.org/officeDocument/2006/bibliography"/>
   </ds:schemaRefs>

</xml_diff>